<commit_message>
Revised presentation on Ice Cream Server
Going to submit to Robert of CNRI.
</commit_message>
<xml_diff>
--- a/Ice-Cream_Server.docx
+++ b/Ice-Cream_Server.docx
@@ -1,6 +1,6 @@
 
 <file path=word/document.xml><?xml version="1.0" encoding="utf-8"?>
-<w:document xmlns:wpc="http://schemas.microsoft.com/office/word/2010/wordprocessingCanvas" xmlns:cx="http://schemas.microsoft.com/office/drawing/2014/chartex" xmlns:cx1="http://schemas.microsoft.com/office/drawing/2015/9/8/chartex" xmlns:cx2="http://schemas.microsoft.com/office/drawing/2015/10/21/chartex" xmlns:cx3="http://schemas.microsoft.com/office/drawing/2016/5/9/chartex" xmlns:cx4="http://schemas.microsoft.com/office/drawing/2016/5/10/chartex" xmlns:cx5="http://schemas.microsoft.com/office/drawing/2016/5/11/chartex" xmlns:cx6="http://schemas.microsoft.com/office/drawing/2016/5/12/chartex" xmlns:cx7="http://schemas.microsoft.com/office/drawing/2016/5/13/chartex" xmlns:cx8="http://schemas.microsoft.com/office/drawing/2016/5/14/chartex" xmlns:mc="http://schemas.openxmlformats.org/markup-compatibility/2006" xmlns:aink="http://schemas.microsoft.com/office/drawing/2016/ink" xmlns:am3d="http://schemas.microsoft.com/office/drawing/2017/model3d" xmlns:o="urn:schemas-microsoft-com:office:office" xmlns:r="http://schemas.openxmlformats.org/officeDocument/2006/relationships" xmlns:m="http://schemas.openxmlformats.org/officeDocument/2006/math" xmlns:v="urn:schemas-microsoft-com:vml" xmlns:wp14="http://schemas.microsoft.com/office/word/2010/wordprocessingDrawing" xmlns:wp="http://schemas.openxmlformats.org/drawingml/2006/wordprocessingDrawing" xmlns:w10="urn:schemas-microsoft-com:office:word" xmlns:w="http://schemas.openxmlformats.org/wordprocessingml/2006/main" xmlns:w14="http://schemas.microsoft.com/office/word/2010/wordml" xmlns:w15="http://schemas.microsoft.com/office/word/2012/wordml" xmlns:w16cex="http://schemas.microsoft.com/office/word/2018/wordml/cex" xmlns:w16cid="http://schemas.microsoft.com/office/word/2016/wordml/cid" xmlns:w16="http://schemas.microsoft.com/office/word/2018/wordml" xmlns:w16se="http://schemas.microsoft.com/office/word/2015/wordml/symex" xmlns:wpg="http://schemas.microsoft.com/office/word/2010/wordprocessingGroup" xmlns:wpi="http://schemas.microsoft.com/office/word/2010/wordprocessingInk" xmlns:wne="http://schemas.microsoft.com/office/word/2006/wordml" xmlns:wps="http://schemas.microsoft.com/office/word/2010/wordprocessingShape" mc:Ignorable="w14 w15 w16se w16cid w16 w16cex wp14">
+<w:document xmlns:wpc="http://schemas.microsoft.com/office/word/2010/wordprocessingCanvas" xmlns:cx="http://schemas.microsoft.com/office/drawing/2014/chartex" xmlns:cx1="http://schemas.microsoft.com/office/drawing/2015/9/8/chartex" xmlns:cx2="http://schemas.microsoft.com/office/drawing/2015/10/21/chartex" xmlns:cx3="http://schemas.microsoft.com/office/drawing/2016/5/9/chartex" xmlns:cx4="http://schemas.microsoft.com/office/drawing/2016/5/10/chartex" xmlns:cx5="http://schemas.microsoft.com/office/drawing/2016/5/11/chartex" xmlns:cx6="http://schemas.microsoft.com/office/drawing/2016/5/12/chartex" xmlns:cx7="http://schemas.microsoft.com/office/drawing/2016/5/13/chartex" xmlns:cx8="http://schemas.microsoft.com/office/drawing/2016/5/14/chartex" xmlns:mc="http://schemas.openxmlformats.org/markup-compatibility/2006" xmlns:aink="http://schemas.microsoft.com/office/drawing/2016/ink" xmlns:am3d="http://schemas.microsoft.com/office/drawing/2017/model3d" xmlns:o="urn:schemas-microsoft-com:office:office" xmlns:r="http://schemas.openxmlformats.org/officeDocument/2006/relationships" xmlns:m="http://schemas.openxmlformats.org/officeDocument/2006/math" xmlns:v="urn:schemas-microsoft-com:vml" xmlns:wp14="http://schemas.microsoft.com/office/word/2010/wordprocessingDrawing" xmlns:wp="http://schemas.openxmlformats.org/drawingml/2006/wordprocessingDrawing" xmlns:w10="urn:schemas-microsoft-com:office:word" xmlns:w="http://schemas.openxmlformats.org/wordprocessingml/2006/main" xmlns:w14="http://schemas.microsoft.com/office/word/2010/wordml" xmlns:w15="http://schemas.microsoft.com/office/word/2012/wordml" xmlns:w16cex="http://schemas.microsoft.com/office/word/2018/wordml/cex" xmlns:w16cid="http://schemas.microsoft.com/office/word/2016/wordml/cid" xmlns:w16="http://schemas.microsoft.com/office/word/2018/wordml" xmlns:w16sdtdh="http://schemas.microsoft.com/office/word/2020/wordml/sdtdatahash" xmlns:w16se="http://schemas.microsoft.com/office/word/2015/wordml/symex" xmlns:wpg="http://schemas.microsoft.com/office/word/2010/wordprocessingGroup" xmlns:wpi="http://schemas.microsoft.com/office/word/2010/wordprocessingInk" xmlns:wne="http://schemas.microsoft.com/office/word/2006/wordml" xmlns:wps="http://schemas.microsoft.com/office/word/2010/wordprocessingShape" mc:Ignorable="w14 w15 w16se w16cid w16 w16cex w16sdtdh wp14">
   <w:body>
     <w:p>
       <w:pPr>
@@ -40,7 +40,19 @@
         <w:pStyle w:val="NoSpacing"/>
       </w:pPr>
       <w:r>
-        <w:t>Updated: 02/22/21 by Tom Lever</w:t>
+        <w:t xml:space="preserve">Updated: </w:t>
+      </w:r>
+      <w:r>
+        <w:t>12</w:t>
+      </w:r>
+      <w:r>
+        <w:t>/2</w:t>
+      </w:r>
+      <w:r>
+        <w:t>9</w:t>
+      </w:r>
+      <w:r>
+        <w:t>/21 by Tom Lever</w:t>
       </w:r>
     </w:p>
     <w:p>
@@ -232,8 +244,18 @@
           <w:bCs/>
           <w:u w:val="single"/>
         </w:rPr>
-        <w:t>3: System Description: Context: DataBridge</w:t>
-      </w:r>
+        <w:t xml:space="preserve">3: System Description: Context: </w:t>
+      </w:r>
+      <w:proofErr w:type="spellStart"/>
+      <w:r>
+        <w:rPr>
+          <w:b/>
+          <w:bCs/>
+          <w:u w:val="single"/>
+        </w:rPr>
+        <w:t>DataBridge</w:t>
+      </w:r>
+      <w:proofErr w:type="spellEnd"/>
     </w:p>
     <w:p>
       <w:pPr>
@@ -248,16 +270,41 @@
         <w:t>Let’s start off with a formal Ice Cream System Description.</w:t>
       </w:r>
       <w:r>
-        <w:t xml:space="preserve"> First, I’d like to share my understanding of DataBridge, and see if it fits. Per our discussions yesterday, it seems that DataBridge is a server-like system that interfaces either with a client controlled by a Requester </w:t>
-      </w:r>
-      <w:r>
-        <w:t xml:space="preserve">or </w:t>
-      </w:r>
-      <w:r>
-        <w:t xml:space="preserve">with </w:t>
-      </w:r>
-      <w:r>
-        <w:t>an autonomous client. DataBridge also interfaces with the Digital Identity Team’s data lake of attributes of individuals, retrieves audiences of attributes from the data lake, and delivers those audiences to the client. Does this seem right?</w:t>
+        <w:t xml:space="preserve"> First, I’d like to share my understanding of </w:t>
+      </w:r>
+      <w:proofErr w:type="spellStart"/>
+      <w:r>
+        <w:t>Cord</w:t>
+      </w:r>
+      <w:r>
+        <w:t>ra</w:t>
+      </w:r>
+      <w:proofErr w:type="spellEnd"/>
+      <w:r>
+        <w:t xml:space="preserve">, and see if it fits. Per our discussions </w:t>
+      </w:r>
+      <w:r>
+        <w:t>the other day</w:t>
+      </w:r>
+      <w:r>
+        <w:t xml:space="preserve">, it seems that </w:t>
+      </w:r>
+      <w:proofErr w:type="spellStart"/>
+      <w:r>
+        <w:t>Cordra</w:t>
+      </w:r>
+      <w:proofErr w:type="spellEnd"/>
+      <w:r>
+        <w:t xml:space="preserve"> is a server-like system that </w:t>
+      </w:r>
+      <w:r>
+        <w:t>can provide and manipulate information from a</w:t>
+      </w:r>
+      <w:r>
+        <w:t xml:space="preserve"> database of Identifiers for Digital Objects and metadata for those Digital Objects. </w:t>
+      </w:r>
+      <w:r>
+        <w:t>Does this seem right?</w:t>
       </w:r>
     </w:p>
     <w:p>
@@ -303,7 +350,25 @@
           <w:u w:val="single"/>
         </w:rPr>
         <w:lastRenderedPageBreak/>
-        <w:t>4: System Description: Opportunity Ice Cream System will Address</w:t>
+        <w:t xml:space="preserve">4: System Description: Opportunity Ice Cream System </w:t>
+      </w:r>
+      <w:proofErr w:type="gramStart"/>
+      <w:r>
+        <w:rPr>
+          <w:b/>
+          <w:bCs/>
+          <w:u w:val="single"/>
+        </w:rPr>
+        <w:t>will</w:t>
+      </w:r>
+      <w:proofErr w:type="gramEnd"/>
+      <w:r>
+        <w:rPr>
+          <w:b/>
+          <w:bCs/>
+          <w:u w:val="single"/>
+        </w:rPr>
+        <w:t xml:space="preserve"> Address</w:t>
       </w:r>
     </w:p>
     <w:p>
@@ -329,7 +394,15 @@
         <w:pStyle w:val="NoSpacing"/>
       </w:pPr>
       <w:r>
-        <w:t xml:space="preserve">Developing Ice Cream System provides me with foundational skills that will be useful in developing DataBridge functionality to listen for client requests, receive requests, interpret requests, complete actions based on requests, and provide responses to clients based on requests. </w:t>
+        <w:t xml:space="preserve">Developing Ice Cream System provides me with foundational skills that will be useful in developing </w:t>
+      </w:r>
+      <w:proofErr w:type="spellStart"/>
+      <w:r>
+        <w:t>Cordra</w:t>
+      </w:r>
+      <w:proofErr w:type="spellEnd"/>
+      <w:r>
+        <w:t xml:space="preserve"> functionality to listen for client requests, receive requests, interpret requests, complete actions based on requests, and provide responses to clients based on requests. </w:t>
       </w:r>
     </w:p>
     <w:p>
@@ -384,7 +457,13 @@
         <w:t xml:space="preserve"> </w:t>
       </w:r>
       <w:r>
-        <w:t>React web apps on a port</w:t>
+        <w:t>web app</w:t>
+      </w:r>
+      <w:r>
+        <w:t>lication</w:t>
+      </w:r>
+      <w:r>
+        <w:t>s on a port</w:t>
       </w:r>
       <w:r>
         <w:t>,</w:t>
@@ -402,209 +481,588 @@
         </w:numPr>
       </w:pPr>
       <w:r>
-        <w:t>To support Merkle in developing the DataBridge system that interacts with clients and a data lake.</w:t>
-      </w:r>
-    </w:p>
-    <w:p>
-      <w:pPr>
-        <w:pStyle w:val="NoSpacing"/>
-      </w:pPr>
-    </w:p>
-    <w:p>
-      <w:pPr>
-        <w:pStyle w:val="NoSpacing"/>
-      </w:pPr>
-    </w:p>
-    <w:p>
-      <w:pPr>
-        <w:pStyle w:val="NoSpacing"/>
-        <w:rPr>
-          <w:b/>
-          <w:bCs/>
-          <w:u w:val="single"/>
-        </w:rPr>
-      </w:pPr>
-      <w:r>
-        <w:rPr>
-          <w:b/>
-          <w:bCs/>
-          <w:u w:val="single"/>
-        </w:rPr>
-        <w:t>5: Team</w:t>
-      </w:r>
-    </w:p>
-    <w:p>
-      <w:pPr>
-        <w:pStyle w:val="NoSpacing"/>
-      </w:pPr>
-    </w:p>
-    <w:p>
-      <w:pPr>
-        <w:pStyle w:val="NoSpacing"/>
-      </w:pPr>
-      <w:r>
-        <w:t>Before describing what Ice Cream System will do in greater detail, I would like to tell you about the team. There’s me, and there’s Chip Staples</w:t>
-      </w:r>
-      <w:r>
-        <w:t>. Chip is the</w:t>
-      </w:r>
-      <w:r>
-        <w:t xml:space="preserve"> Owner of Blue Ridge Software Solutions</w:t>
-      </w:r>
-      <w:r>
-        <w:t xml:space="preserve"> (for whom I work)</w:t>
-      </w:r>
-      <w:r>
-        <w:t>. Chip is also</w:t>
+        <w:t xml:space="preserve">To support </w:t>
+      </w:r>
+      <w:r>
+        <w:t>CNRI</w:t>
+      </w:r>
+      <w:r>
+        <w:t xml:space="preserve"> in developing the </w:t>
+      </w:r>
+      <w:proofErr w:type="spellStart"/>
+      <w:r>
+        <w:t>Cordra</w:t>
+      </w:r>
+      <w:proofErr w:type="spellEnd"/>
+      <w:r>
+        <w:t xml:space="preserve"> system.</w:t>
+      </w:r>
+    </w:p>
+    <w:p>
+      <w:pPr>
+        <w:pStyle w:val="NoSpacing"/>
+      </w:pPr>
+    </w:p>
+    <w:p>
+      <w:pPr>
+        <w:pStyle w:val="NoSpacing"/>
+      </w:pPr>
+    </w:p>
+    <w:p>
+      <w:pPr>
+        <w:pStyle w:val="NoSpacing"/>
+        <w:rPr>
+          <w:b/>
+          <w:bCs/>
+          <w:u w:val="single"/>
+        </w:rPr>
+      </w:pPr>
+      <w:r>
+        <w:rPr>
+          <w:b/>
+          <w:bCs/>
+          <w:u w:val="single"/>
+        </w:rPr>
+        <w:t>5</w:t>
+      </w:r>
+      <w:r>
+        <w:rPr>
+          <w:b/>
+          <w:bCs/>
+          <w:u w:val="single"/>
+        </w:rPr>
+        <w:t xml:space="preserve">: System Description: What Ice Cream System </w:t>
+      </w:r>
+      <w:proofErr w:type="gramStart"/>
+      <w:r>
+        <w:rPr>
+          <w:b/>
+          <w:bCs/>
+          <w:u w:val="single"/>
+        </w:rPr>
+        <w:t>will</w:t>
+      </w:r>
+      <w:proofErr w:type="gramEnd"/>
+      <w:r>
+        <w:rPr>
+          <w:b/>
+          <w:bCs/>
+          <w:u w:val="single"/>
+        </w:rPr>
+        <w:t xml:space="preserve"> Do</w:t>
+      </w:r>
+    </w:p>
+    <w:p>
+      <w:pPr>
+        <w:pStyle w:val="NoSpacing"/>
+      </w:pPr>
+    </w:p>
+    <w:p>
+      <w:pPr>
+        <w:pStyle w:val="NoSpacing"/>
+      </w:pPr>
+      <w:r>
+        <w:t>At this point, I want to return to our System Description</w:t>
+      </w:r>
+      <w:r>
+        <w:t>,</w:t>
+      </w:r>
+      <w:r>
+        <w:t xml:space="preserve"> and </w:t>
+      </w:r>
+      <w:r>
+        <w:t>describe what Ice Cream System will do. There’s a Requester</w:t>
+      </w:r>
+      <w:r>
+        <w:t xml:space="preserve"> outside the Ice Cream System.</w:t>
       </w:r>
       <w:r>
         <w:t xml:space="preserve"> </w:t>
       </w:r>
       <w:r>
-        <w:t xml:space="preserve">my mentor in Software Engineering, and a friend from the theater world. Regarding Ice Cream System, </w:t>
-      </w:r>
-      <w:r>
-        <w:t xml:space="preserve">I am the sole developer. </w:t>
-      </w:r>
-      <w:r>
-        <w:t xml:space="preserve">Chip and I design the Ice Cream System together. We complete </w:t>
-      </w:r>
-      <w:r>
-        <w:t xml:space="preserve">code reviews and pulls </w:t>
-      </w:r>
-      <w:r>
-        <w:t xml:space="preserve">into a development branch </w:t>
-      </w:r>
-      <w:r>
-        <w:t>together. Chip is very familiar with industry standards, system design and decomposition, and coding concepts</w:t>
-      </w:r>
-      <w:r>
-        <w:t>. Chip</w:t>
-      </w:r>
-      <w:r>
-        <w:t xml:space="preserve"> is very precise and exacting. We are refocusing our energy on a contract w</w:t>
-      </w:r>
-      <w:r>
-        <w:t>e</w:t>
-      </w:r>
-      <w:r>
-        <w:t xml:space="preserve"> have to develop music-literacy and audio-transcription applications.</w:t>
-      </w:r>
-    </w:p>
-    <w:p>
-      <w:pPr>
-        <w:pStyle w:val="NoSpacing"/>
-      </w:pPr>
-    </w:p>
-    <w:p>
-      <w:pPr>
-        <w:pStyle w:val="NoSpacing"/>
-      </w:pPr>
-    </w:p>
-    <w:p>
-      <w:pPr>
-        <w:pStyle w:val="NoSpacing"/>
-        <w:rPr>
-          <w:b/>
-          <w:bCs/>
-          <w:u w:val="single"/>
-        </w:rPr>
-      </w:pPr>
-      <w:r>
-        <w:rPr>
-          <w:b/>
-          <w:bCs/>
-          <w:u w:val="single"/>
-        </w:rPr>
-        <w:t>6: System Description: What Ice Cream System will Do</w:t>
-      </w:r>
-    </w:p>
-    <w:p>
-      <w:pPr>
-        <w:pStyle w:val="NoSpacing"/>
-      </w:pPr>
-    </w:p>
-    <w:p>
-      <w:pPr>
-        <w:pStyle w:val="NoSpacing"/>
-      </w:pPr>
-      <w:r>
-        <w:t>At this point, I want to return to our System Description</w:t>
+        <w:t xml:space="preserve">The Requester </w:t>
+      </w:r>
+      <w:r>
+        <w:t>can be either a human</w:t>
       </w:r>
       <w:r>
         <w:t>,</w:t>
       </w:r>
       <w:r>
-        <w:t xml:space="preserve"> and </w:t>
-      </w:r>
-      <w:r>
-        <w:t>describe what Ice Cream System will do. There’s a Requester</w:t>
-      </w:r>
-      <w:r>
-        <w:t xml:space="preserve"> outside the Ice Cream System.</w:t>
+        <w:t xml:space="preserve"> or a</w:t>
+      </w:r>
+      <w:r>
+        <w:t>n</w:t>
       </w:r>
       <w:r>
         <w:t xml:space="preserve"> </w:t>
       </w:r>
       <w:r>
-        <w:t xml:space="preserve">The Requester </w:t>
-      </w:r>
-      <w:r>
-        <w:t>can be either a human</w:t>
+        <w:t>application.</w:t>
+      </w:r>
+      <w:r>
+        <w:t xml:space="preserve"> The Requester submits Ingredient search parameters through a Requester </w:t>
+      </w:r>
+      <w:r>
+        <w:t>and</w:t>
+      </w:r>
+      <w:r>
+        <w:t xml:space="preserve"> Ice-Cream System Interface to the Ice Cream System. The Requester receives from the Ice Cream System either the Matching products or a Clarification. An example of a Clarification is, “No products match the specified search parameters”.</w:t>
+      </w:r>
+      <w:r>
+        <w:t xml:space="preserve"> The Ice Cream System encapsulates a Client</w:t>
       </w:r>
       <w:r>
         <w:t>,</w:t>
       </w:r>
       <w:r>
-        <w:t xml:space="preserve"> or a</w:t>
-      </w:r>
-      <w:r>
-        <w:t>n</w:t>
+        <w:t xml:space="preserve"> a Server</w:t>
+      </w:r>
+      <w:r>
+        <w:t>, and a Client-Server API</w:t>
+      </w:r>
+      <w:r>
+        <w:t>, which we’ll talk about later.</w:t>
+      </w:r>
+      <w:r>
+        <w:t xml:space="preserve"> Hence</w:t>
+      </w:r>
+      <w:r>
+        <w:t>,</w:t>
+      </w:r>
+      <w:r>
+        <w:t xml:space="preserve"> Ice Cream System is a Client</w:t>
+      </w:r>
+      <w:r>
+        <w:t>-</w:t>
+      </w:r>
+      <w:r>
+        <w:t>Server System.</w:t>
+      </w:r>
+    </w:p>
+    <w:p>
+      <w:pPr>
+        <w:pStyle w:val="NoSpacing"/>
+      </w:pPr>
+    </w:p>
+    <w:p>
+      <w:pPr>
+        <w:pStyle w:val="NoSpacing"/>
+      </w:pPr>
+    </w:p>
+    <w:p>
+      <w:pPr>
+        <w:rPr>
+          <w:b/>
+          <w:bCs/>
+          <w:u w:val="single"/>
+        </w:rPr>
+      </w:pPr>
+      <w:r>
+        <w:rPr>
+          <w:b/>
+          <w:bCs/>
+          <w:u w:val="single"/>
+        </w:rPr>
+        <w:br w:type="page"/>
+      </w:r>
+    </w:p>
+    <w:p>
+      <w:pPr>
+        <w:pStyle w:val="NoSpacing"/>
+        <w:rPr>
+          <w:b/>
+          <w:bCs/>
+          <w:u w:val="single"/>
+        </w:rPr>
+      </w:pPr>
+      <w:r>
+        <w:rPr>
+          <w:b/>
+          <w:bCs/>
+          <w:u w:val="single"/>
+        </w:rPr>
+        <w:lastRenderedPageBreak/>
+        <w:t>6</w:t>
+      </w:r>
+      <w:r>
+        <w:rPr>
+          <w:b/>
+          <w:bCs/>
+          <w:u w:val="single"/>
+        </w:rPr>
+        <w:t>: System Description: Iterations of Development</w:t>
+      </w:r>
+    </w:p>
+    <w:p>
+      <w:pPr>
+        <w:pStyle w:val="NoSpacing"/>
+      </w:pPr>
+    </w:p>
+    <w:p>
+      <w:pPr>
+        <w:pStyle w:val="NoSpacing"/>
+      </w:pPr>
+      <w:r>
+        <w:t xml:space="preserve">Here I’d like to </w:t>
+      </w:r>
+      <w:r>
+        <w:t xml:space="preserve">present the Iterations of Development </w:t>
+      </w:r>
+      <w:r>
+        <w:t>for Ice Cream System</w:t>
+      </w:r>
+      <w:r>
+        <w:t>. First, the minimum viable functionality of the Ice Cream System will be to provide products or clarifications to the Requester, based on ingredient search parameters.</w:t>
+      </w:r>
+      <w:r>
+        <w:t xml:space="preserve"> The second Iteration of Development will be to extend the Ice Cream System to providing products or clarifications based on non-ingredient search parameters</w:t>
+      </w:r>
+      <w:r>
+        <w:t>, like the sourcing value</w:t>
+      </w:r>
+      <w:r>
+        <w:t xml:space="preserve"> “Fairtrade”. After the third Iteration of Development, the Ice Cream System will provide to the Requester, based on signals from the Requester, </w:t>
+      </w:r>
+      <w:r>
+        <w:t xml:space="preserve">additional </w:t>
+      </w:r>
+      <w:r>
+        <w:t>mechanisms to Create Products in an Ice Cream Database,</w:t>
       </w:r>
       <w:r>
         <w:t xml:space="preserve"> </w:t>
       </w:r>
       <w:r>
-        <w:t>application.</w:t>
-      </w:r>
-      <w:r>
-        <w:t xml:space="preserve"> The Requester submits Ingredient search parameters through a Requester </w:t>
-      </w:r>
-      <w:r>
-        <w:t>and</w:t>
-      </w:r>
-      <w:r>
-        <w:t xml:space="preserve"> Ice-Cream System Interface to the Ice Cream System. The Requester receives from the Ice Cream System either the Matching products or a Clarification. An example of a Clarification is, “No products match the specified search parameters”.</w:t>
-      </w:r>
-      <w:r>
-        <w:t xml:space="preserve"> The Ice Cream System encapsulates a Client</w:t>
-      </w:r>
-      <w:r>
-        <w:t>,</w:t>
-      </w:r>
-      <w:r>
-        <w:t xml:space="preserve"> a Server</w:t>
-      </w:r>
-      <w:r>
-        <w:t>, and a Client-Server API</w:t>
-      </w:r>
-      <w:r>
-        <w:t>, which we’ll talk about later.</w:t>
-      </w:r>
-      <w:r>
-        <w:t xml:space="preserve"> Hence</w:t>
-      </w:r>
-      <w:r>
-        <w:t>,</w:t>
-      </w:r>
-      <w:r>
-        <w:t xml:space="preserve"> Ice Cream System is a Client</w:t>
-      </w:r>
-      <w:r>
-        <w:t>-</w:t>
-      </w:r>
-      <w:r>
-        <w:t>Server System.</w:t>
+        <w:t>Update Products in the Ice Cream Database, or Delete Products from the Ice Cream Database.</w:t>
+      </w:r>
+    </w:p>
+    <w:p>
+      <w:pPr>
+        <w:pStyle w:val="NoSpacing"/>
+      </w:pPr>
+    </w:p>
+    <w:p>
+      <w:pPr>
+        <w:pStyle w:val="NoSpacing"/>
+      </w:pPr>
+    </w:p>
+    <w:p>
+      <w:pPr>
+        <w:pStyle w:val="NoSpacing"/>
+        <w:rPr>
+          <w:b/>
+          <w:bCs/>
+          <w:u w:val="single"/>
+        </w:rPr>
+      </w:pPr>
+      <w:r>
+        <w:rPr>
+          <w:b/>
+          <w:bCs/>
+          <w:u w:val="single"/>
+        </w:rPr>
+        <w:t>7</w:t>
+      </w:r>
+      <w:r>
+        <w:rPr>
+          <w:b/>
+          <w:bCs/>
+          <w:u w:val="single"/>
+        </w:rPr>
+        <w:t xml:space="preserve">. </w:t>
+      </w:r>
+      <w:r>
+        <w:rPr>
+          <w:b/>
+          <w:bCs/>
+          <w:u w:val="single"/>
+        </w:rPr>
+        <w:t>Requirements: Use-Case Description: Request Products by Ingredients</w:t>
+      </w:r>
+    </w:p>
+    <w:p>
+      <w:pPr>
+        <w:pStyle w:val="NoSpacing"/>
+      </w:pPr>
+    </w:p>
+    <w:p>
+      <w:pPr>
+        <w:pStyle w:val="NoSpacing"/>
+      </w:pPr>
+      <w:r>
+        <w:t>I put together a</w:t>
+      </w:r>
+      <w:r>
+        <w:t xml:space="preserve"> “Request Products by Ingredient</w:t>
+      </w:r>
+      <w:r>
+        <w:t>s</w:t>
+      </w:r>
+      <w:r>
+        <w:t>” Use Case</w:t>
+      </w:r>
+      <w:r>
+        <w:t xml:space="preserve"> Description for the Requester submitting ingredient search parameters and receiving Matching products or a Clarification</w:t>
+      </w:r>
+      <w:r>
+        <w:t>.</w:t>
+      </w:r>
+    </w:p>
+    <w:p>
+      <w:pPr>
+        <w:pStyle w:val="NoSpacing"/>
+      </w:pPr>
+    </w:p>
+    <w:p>
+      <w:pPr>
+        <w:pStyle w:val="NoSpacing"/>
+      </w:pPr>
+      <w:r>
+        <w:t>Per the U.S. General Services Administration, “A use case is a written description of how users will perform tasks… It outlines, from a user’s point of view, a system’s behavior as it responds to a request”.</w:t>
+      </w:r>
+    </w:p>
+    <w:p>
+      <w:pPr>
+        <w:pStyle w:val="NoSpacing"/>
+      </w:pPr>
+    </w:p>
+    <w:p>
+      <w:pPr>
+        <w:pStyle w:val="NoSpacing"/>
+      </w:pPr>
+      <w:r>
+        <w:t>Per Oracle, “A use case describes how the system should respond to a request from [a] primary actor”.</w:t>
+      </w:r>
+    </w:p>
+    <w:p>
+      <w:pPr>
+        <w:pStyle w:val="NoSpacing"/>
+      </w:pPr>
+    </w:p>
+    <w:p>
+      <w:pPr>
+        <w:pStyle w:val="NoSpacing"/>
+      </w:pPr>
+    </w:p>
+    <w:p>
+      <w:pPr>
+        <w:pStyle w:val="NoSpacing"/>
+        <w:rPr>
+          <w:b/>
+          <w:bCs/>
+          <w:u w:val="single"/>
+        </w:rPr>
+      </w:pPr>
+      <w:r>
+        <w:rPr>
+          <w:b/>
+          <w:bCs/>
+          <w:u w:val="single"/>
+        </w:rPr>
+        <w:t>8</w:t>
+      </w:r>
+      <w:r>
+        <w:rPr>
+          <w:b/>
+          <w:bCs/>
+          <w:u w:val="single"/>
+        </w:rPr>
+        <w:t>. Requirements: Use-Case Description: Request Products by Ingredients</w:t>
+      </w:r>
+      <w:r>
+        <w:rPr>
+          <w:b/>
+          <w:bCs/>
+          <w:u w:val="single"/>
+        </w:rPr>
+        <w:t>: Use-Case Name</w:t>
+      </w:r>
+    </w:p>
+    <w:p>
+      <w:pPr>
+        <w:pStyle w:val="NoSpacing"/>
+      </w:pPr>
+      <w:r>
+        <w:t>The Use-Case Name is “Request Products by Ingredients”.</w:t>
+      </w:r>
+    </w:p>
+    <w:p>
+      <w:pPr>
+        <w:pStyle w:val="NoSpacing"/>
+      </w:pPr>
+    </w:p>
+    <w:p>
+      <w:pPr>
+        <w:pStyle w:val="NoSpacing"/>
+      </w:pPr>
+    </w:p>
+    <w:p>
+      <w:pPr>
+        <w:pStyle w:val="NoSpacing"/>
+        <w:rPr>
+          <w:b/>
+          <w:bCs/>
+          <w:u w:val="single"/>
+        </w:rPr>
+      </w:pPr>
+      <w:r>
+        <w:rPr>
+          <w:b/>
+          <w:bCs/>
+          <w:u w:val="single"/>
+        </w:rPr>
+        <w:t>9</w:t>
+      </w:r>
+      <w:r>
+        <w:rPr>
+          <w:b/>
+          <w:bCs/>
+          <w:u w:val="single"/>
+        </w:rPr>
+        <w:t>. Requirements: Use-Case Description: Request Products by Ingredients</w:t>
+      </w:r>
+      <w:r>
+        <w:rPr>
+          <w:b/>
+          <w:bCs/>
+          <w:u w:val="single"/>
+        </w:rPr>
+        <w:t>: Subject Area</w:t>
+      </w:r>
+    </w:p>
+    <w:p>
+      <w:pPr>
+        <w:pStyle w:val="NoSpacing"/>
+      </w:pPr>
+      <w:r>
+        <w:t>And the Subject Area is Ice Cream Server.</w:t>
+      </w:r>
+    </w:p>
+    <w:p>
+      <w:pPr>
+        <w:pStyle w:val="NoSpacing"/>
+      </w:pPr>
+    </w:p>
+    <w:p>
+      <w:pPr>
+        <w:pStyle w:val="NoSpacing"/>
+      </w:pPr>
+    </w:p>
+    <w:p>
+      <w:pPr>
+        <w:pStyle w:val="NoSpacing"/>
+        <w:rPr>
+          <w:b/>
+          <w:bCs/>
+          <w:u w:val="single"/>
+        </w:rPr>
+      </w:pPr>
+      <w:r>
+        <w:rPr>
+          <w:b/>
+          <w:bCs/>
+          <w:u w:val="single"/>
+        </w:rPr>
+        <w:t>1</w:t>
+      </w:r>
+      <w:r>
+        <w:rPr>
+          <w:b/>
+          <w:bCs/>
+          <w:u w:val="single"/>
+        </w:rPr>
+        <w:t>0</w:t>
+      </w:r>
+      <w:r>
+        <w:rPr>
+          <w:b/>
+          <w:bCs/>
+          <w:u w:val="single"/>
+        </w:rPr>
+        <w:t>. Requirements: Use-Case Description: Request Products by Ingredients</w:t>
+      </w:r>
+      <w:r>
+        <w:rPr>
+          <w:b/>
+          <w:bCs/>
+          <w:u w:val="single"/>
+        </w:rPr>
+        <w:t>: TBE</w:t>
+      </w:r>
+    </w:p>
+    <w:p>
+      <w:pPr>
+        <w:pStyle w:val="NoSpacing"/>
+      </w:pPr>
+      <w:r>
+        <w:t xml:space="preserve">The Triggering Business Event of this Use Case is the Requester signaling a desire to request ice cream products matching ingredient search parameters. </w:t>
+      </w:r>
+      <w:r>
+        <w:t>After signaling,</w:t>
+      </w:r>
+      <w:r>
+        <w:t xml:space="preserve"> the Requester might receive a web app to select and submit ingredients.</w:t>
+      </w:r>
+    </w:p>
+    <w:p>
+      <w:pPr>
+        <w:pStyle w:val="NoSpacing"/>
+      </w:pPr>
+    </w:p>
+    <w:p>
+      <w:pPr>
+        <w:pStyle w:val="NoSpacing"/>
+      </w:pPr>
+    </w:p>
+    <w:p>
+      <w:pPr>
+        <w:pStyle w:val="NoSpacing"/>
+        <w:rPr>
+          <w:b/>
+          <w:bCs/>
+          <w:u w:val="single"/>
+        </w:rPr>
+      </w:pPr>
+      <w:r>
+        <w:rPr>
+          <w:b/>
+          <w:bCs/>
+          <w:u w:val="single"/>
+        </w:rPr>
+        <w:t>1</w:t>
+      </w:r>
+      <w:r>
+        <w:rPr>
+          <w:b/>
+          <w:bCs/>
+          <w:u w:val="single"/>
+        </w:rPr>
+        <w:t>1</w:t>
+      </w:r>
+      <w:r>
+        <w:rPr>
+          <w:b/>
+          <w:bCs/>
+          <w:u w:val="single"/>
+        </w:rPr>
+        <w:t>. Requirements: Use-Case Description: Request Products by Ingredients</w:t>
+      </w:r>
+      <w:r>
+        <w:rPr>
+          <w:b/>
+          <w:bCs/>
+          <w:u w:val="single"/>
+        </w:rPr>
+        <w:t>: Actor</w:t>
+      </w:r>
+    </w:p>
+    <w:p>
+      <w:pPr>
+        <w:pStyle w:val="NoSpacing"/>
+      </w:pPr>
+      <w:r>
+        <w:t>The Actor is the Requester.</w:t>
       </w:r>
     </w:p>
     <w:p>
@@ -650,215 +1108,15 @@
           <w:u w:val="single"/>
         </w:rPr>
         <w:lastRenderedPageBreak/>
-        <w:t>7: System Description: Iterations of Development</w:t>
-      </w:r>
-    </w:p>
-    <w:p>
-      <w:pPr>
-        <w:pStyle w:val="NoSpacing"/>
-      </w:pPr>
-    </w:p>
-    <w:p>
-      <w:pPr>
-        <w:pStyle w:val="NoSpacing"/>
-      </w:pPr>
-      <w:r>
-        <w:t xml:space="preserve">Lizzie and I talked yesterday about </w:t>
-      </w:r>
-      <w:r>
-        <w:t xml:space="preserve">how you iterate in small increments toward a minimum viable product. Here I’d like to </w:t>
-      </w:r>
-      <w:r>
-        <w:t xml:space="preserve">present the Iterations of Development </w:t>
-      </w:r>
-      <w:r>
-        <w:t>for Ice Cream System</w:t>
-      </w:r>
-      <w:r>
-        <w:t>. First, the minimum viable functionality of the Ice Cream System will be to provide products or clarifications to the Requester, based on ingredient search parameters.</w:t>
-      </w:r>
-      <w:r>
-        <w:t xml:space="preserve"> The second Iteration of Development will be to extend the Ice Cream System to providing products or clarifications based on non-ingredient search parameters</w:t>
-      </w:r>
-      <w:r>
-        <w:t>, like the sourcing value</w:t>
-      </w:r>
-      <w:r>
-        <w:t xml:space="preserve"> “Fairtrade”. After the third Iteration of Development, the Ice Cream System will provide to the Requester, based on signals from the Requester, </w:t>
-      </w:r>
-      <w:r>
-        <w:t xml:space="preserve">additional </w:t>
-      </w:r>
-      <w:r>
-        <w:t>mechanisms to Create Products in an Ice Cream Database,</w:t>
-      </w:r>
-      <w:r>
-        <w:t xml:space="preserve"> </w:t>
-      </w:r>
-      <w:r>
-        <w:t>Update Products in the Ice Cream Database, or Delete Products from the Ice Cream Database.</w:t>
-      </w:r>
-    </w:p>
-    <w:p>
-      <w:pPr>
-        <w:pStyle w:val="NoSpacing"/>
-      </w:pPr>
-    </w:p>
-    <w:p>
-      <w:pPr>
-        <w:pStyle w:val="NoSpacing"/>
-      </w:pPr>
-    </w:p>
-    <w:p>
-      <w:pPr>
-        <w:pStyle w:val="NoSpacing"/>
-        <w:rPr>
-          <w:b/>
-          <w:bCs/>
-          <w:u w:val="single"/>
-        </w:rPr>
-      </w:pPr>
-      <w:r>
-        <w:rPr>
-          <w:b/>
-          <w:bCs/>
-          <w:u w:val="single"/>
-        </w:rPr>
-        <w:t xml:space="preserve">8. </w:t>
-      </w:r>
-      <w:r>
-        <w:rPr>
-          <w:b/>
-          <w:bCs/>
-          <w:u w:val="single"/>
-        </w:rPr>
-        <w:t>Requirements: Use-Case Description: Request Products by Ingredients</w:t>
-      </w:r>
-    </w:p>
-    <w:p>
-      <w:pPr>
-        <w:pStyle w:val="NoSpacing"/>
-      </w:pPr>
-    </w:p>
-    <w:p>
-      <w:pPr>
-        <w:pStyle w:val="NoSpacing"/>
-      </w:pPr>
-      <w:r>
-        <w:t>I put together a</w:t>
-      </w:r>
-      <w:r>
-        <w:t xml:space="preserve"> “Request Products by Ingredient</w:t>
-      </w:r>
-      <w:r>
-        <w:t>s</w:t>
-      </w:r>
-      <w:r>
-        <w:t>” Use Case</w:t>
-      </w:r>
-      <w:r>
-        <w:t xml:space="preserve"> Description for the Requester submitting ingredient search parameters and receiving Matching products or a Clarification</w:t>
-      </w:r>
-      <w:r>
-        <w:t>.</w:t>
-      </w:r>
-    </w:p>
-    <w:p>
-      <w:pPr>
-        <w:pStyle w:val="NoSpacing"/>
-      </w:pPr>
-    </w:p>
-    <w:p>
-      <w:pPr>
-        <w:pStyle w:val="NoSpacing"/>
-      </w:pPr>
-      <w:r>
-        <w:t>Per the U.S. General Services Administration, “A use case is a written description of how users will perform tasks… It outlines, from a user’s point of view, a system’s behavior as it responds to a request”.</w:t>
-      </w:r>
-    </w:p>
-    <w:p>
-      <w:pPr>
-        <w:pStyle w:val="NoSpacing"/>
-      </w:pPr>
-    </w:p>
-    <w:p>
-      <w:pPr>
-        <w:pStyle w:val="NoSpacing"/>
-      </w:pPr>
-      <w:r>
-        <w:t>Per Oracle, “A use case describes how the system should respond to a request from [a] primary actor”.</w:t>
-      </w:r>
-    </w:p>
-    <w:p>
-      <w:pPr>
-        <w:pStyle w:val="NoSpacing"/>
-      </w:pPr>
-    </w:p>
-    <w:p>
-      <w:pPr>
-        <w:pStyle w:val="NoSpacing"/>
-      </w:pPr>
-    </w:p>
-    <w:p>
-      <w:pPr>
-        <w:pStyle w:val="NoSpacing"/>
-        <w:rPr>
-          <w:b/>
-          <w:bCs/>
-          <w:u w:val="single"/>
-        </w:rPr>
-      </w:pPr>
-      <w:r>
-        <w:rPr>
-          <w:b/>
-          <w:bCs/>
-          <w:u w:val="single"/>
-        </w:rPr>
-        <w:t>9. Requirements: Use-Case Description: Request Products by Ingredients</w:t>
-      </w:r>
-      <w:r>
-        <w:rPr>
-          <w:b/>
-          <w:bCs/>
-          <w:u w:val="single"/>
-        </w:rPr>
-        <w:t>: Use-Case Name</w:t>
-      </w:r>
-    </w:p>
-    <w:p>
-      <w:pPr>
-        <w:pStyle w:val="NoSpacing"/>
-      </w:pPr>
-      <w:r>
-        <w:t>The Use-Case Name is “Request Products by Ingredients”.</w:t>
-      </w:r>
-    </w:p>
-    <w:p>
-      <w:pPr>
-        <w:pStyle w:val="NoSpacing"/>
-      </w:pPr>
-    </w:p>
-    <w:p>
-      <w:pPr>
-        <w:pStyle w:val="NoSpacing"/>
-      </w:pPr>
-    </w:p>
-    <w:p>
-      <w:pPr>
-        <w:pStyle w:val="NoSpacing"/>
-        <w:rPr>
-          <w:b/>
-          <w:bCs/>
-          <w:u w:val="single"/>
-        </w:rPr>
-      </w:pPr>
-      <w:r>
-        <w:rPr>
-          <w:b/>
-          <w:bCs/>
-          <w:u w:val="single"/>
-        </w:rPr>
-        <w:t>10</w:t>
+        <w:t>1</w:t>
+      </w:r>
+      <w:r>
+        <w:rPr>
+          <w:b/>
+          <w:bCs/>
+          <w:u w:val="single"/>
+        </w:rPr>
+        <w:t>2</w:t>
       </w:r>
       <w:r>
         <w:rPr>
@@ -874,43 +1132,51 @@
           <w:bCs/>
           <w:u w:val="single"/>
         </w:rPr>
-        <w:t>: Subject Area</w:t>
-      </w:r>
-    </w:p>
-    <w:p>
-      <w:pPr>
-        <w:pStyle w:val="NoSpacing"/>
-      </w:pPr>
-      <w:r>
-        <w:t>And the Subject Area is Ice Cream Server.</w:t>
-      </w:r>
-    </w:p>
-    <w:p>
-      <w:pPr>
-        <w:pStyle w:val="NoSpacing"/>
-      </w:pPr>
-    </w:p>
-    <w:p>
-      <w:pPr>
-        <w:pStyle w:val="NoSpacing"/>
-      </w:pPr>
-    </w:p>
-    <w:p>
-      <w:pPr>
-        <w:pStyle w:val="NoSpacing"/>
-        <w:rPr>
-          <w:b/>
-          <w:bCs/>
-          <w:u w:val="single"/>
-        </w:rPr>
-      </w:pPr>
-      <w:r>
-        <w:rPr>
-          <w:b/>
-          <w:bCs/>
-          <w:u w:val="single"/>
-        </w:rPr>
-        <w:t>11</w:t>
+        <w:t>: Overview</w:t>
+      </w:r>
+    </w:p>
+    <w:p>
+      <w:pPr>
+        <w:pStyle w:val="NoSpacing"/>
+      </w:pPr>
+      <w:r>
+        <w:t>The Overview of this Use Case is that a Requester requests ice cream products matching ingredient search parameters and receives those products.</w:t>
+      </w:r>
+    </w:p>
+    <w:p>
+      <w:pPr>
+        <w:pStyle w:val="NoSpacing"/>
+      </w:pPr>
+    </w:p>
+    <w:p>
+      <w:pPr>
+        <w:pStyle w:val="NoSpacing"/>
+      </w:pPr>
+    </w:p>
+    <w:p>
+      <w:pPr>
+        <w:pStyle w:val="NoSpacing"/>
+        <w:rPr>
+          <w:b/>
+          <w:bCs/>
+          <w:u w:val="single"/>
+        </w:rPr>
+      </w:pPr>
+      <w:r>
+        <w:rPr>
+          <w:b/>
+          <w:bCs/>
+          <w:u w:val="single"/>
+        </w:rPr>
+        <w:t>1</w:t>
+      </w:r>
+      <w:r>
+        <w:rPr>
+          <w:b/>
+          <w:bCs/>
+          <w:u w:val="single"/>
+        </w:rPr>
+        <w:t>3</w:t>
       </w:r>
       <w:r>
         <w:rPr>
@@ -926,49 +1192,57 @@
           <w:bCs/>
           <w:u w:val="single"/>
         </w:rPr>
-        <w:t>: TBE</w:t>
-      </w:r>
-    </w:p>
-    <w:p>
-      <w:pPr>
-        <w:pStyle w:val="NoSpacing"/>
-      </w:pPr>
-      <w:r>
-        <w:t xml:space="preserve">The Triggering Business Event of this Use Case is the Requester signaling a desire to request ice cream products matching ingredient search parameters. </w:t>
-      </w:r>
-      <w:r>
-        <w:t>After signaling,</w:t>
-      </w:r>
-      <w:r>
-        <w:t xml:space="preserve"> the Requester might receive a web app to select and submit ingredients.</w:t>
-      </w:r>
-    </w:p>
-    <w:p>
-      <w:pPr>
-        <w:pStyle w:val="NoSpacing"/>
-      </w:pPr>
-    </w:p>
-    <w:p>
-      <w:pPr>
-        <w:pStyle w:val="NoSpacing"/>
-      </w:pPr>
-    </w:p>
-    <w:p>
-      <w:pPr>
-        <w:pStyle w:val="NoSpacing"/>
-        <w:rPr>
-          <w:b/>
-          <w:bCs/>
-          <w:u w:val="single"/>
-        </w:rPr>
-      </w:pPr>
-      <w:r>
-        <w:rPr>
-          <w:b/>
-          <w:bCs/>
-          <w:u w:val="single"/>
-        </w:rPr>
-        <w:t>12</w:t>
+        <w:t>: Preconditions</w:t>
+      </w:r>
+    </w:p>
+    <w:p>
+      <w:pPr>
+        <w:pStyle w:val="NoSpacing"/>
+      </w:pPr>
+      <w:r>
+        <w:t xml:space="preserve">Are there any preconditions for this Use Case to begin, such as other Use Cases </w:t>
+      </w:r>
+      <w:r>
+        <w:t xml:space="preserve">completing successfully? </w:t>
+      </w:r>
+      <w:r>
+        <w:t>There are none.</w:t>
+      </w:r>
+    </w:p>
+    <w:p>
+      <w:pPr>
+        <w:pStyle w:val="NoSpacing"/>
+      </w:pPr>
+    </w:p>
+    <w:p>
+      <w:pPr>
+        <w:pStyle w:val="NoSpacing"/>
+      </w:pPr>
+    </w:p>
+    <w:p>
+      <w:pPr>
+        <w:pStyle w:val="NoSpacing"/>
+        <w:rPr>
+          <w:b/>
+          <w:bCs/>
+          <w:u w:val="single"/>
+        </w:rPr>
+      </w:pPr>
+      <w:r>
+        <w:rPr>
+          <w:b/>
+          <w:bCs/>
+          <w:u w:val="single"/>
+        </w:rPr>
+        <w:t>1</w:t>
+      </w:r>
+      <w:r>
+        <w:rPr>
+          <w:b/>
+          <w:bCs/>
+          <w:u w:val="single"/>
+        </w:rPr>
+        <w:t>4</w:t>
       </w:r>
       <w:r>
         <w:rPr>
@@ -984,61 +1258,57 @@
           <w:bCs/>
           <w:u w:val="single"/>
         </w:rPr>
-        <w:t>: Actor</w:t>
-      </w:r>
-    </w:p>
-    <w:p>
-      <w:pPr>
-        <w:pStyle w:val="NoSpacing"/>
-      </w:pPr>
-      <w:r>
-        <w:t>The Actor is the Requester.</w:t>
-      </w:r>
-    </w:p>
-    <w:p>
-      <w:pPr>
-        <w:pStyle w:val="NoSpacing"/>
-      </w:pPr>
-    </w:p>
-    <w:p>
-      <w:pPr>
-        <w:pStyle w:val="NoSpacing"/>
-      </w:pPr>
-    </w:p>
-    <w:p>
-      <w:pPr>
-        <w:rPr>
-          <w:b/>
-          <w:bCs/>
-          <w:u w:val="single"/>
-        </w:rPr>
-      </w:pPr>
-      <w:r>
-        <w:rPr>
-          <w:b/>
-          <w:bCs/>
-          <w:u w:val="single"/>
-        </w:rPr>
-        <w:br w:type="page"/>
-      </w:r>
-    </w:p>
-    <w:p>
-      <w:pPr>
-        <w:pStyle w:val="NoSpacing"/>
-        <w:rPr>
-          <w:b/>
-          <w:bCs/>
-          <w:u w:val="single"/>
-        </w:rPr>
-      </w:pPr>
-      <w:r>
-        <w:rPr>
-          <w:b/>
-          <w:bCs/>
-          <w:u w:val="single"/>
-        </w:rPr>
-        <w:lastRenderedPageBreak/>
-        <w:t>13</w:t>
+        <w:t>: TO</w:t>
+      </w:r>
+    </w:p>
+    <w:p>
+      <w:pPr>
+        <w:pStyle w:val="NoSpacing"/>
+      </w:pPr>
+      <w:r>
+        <w:t>The Termination Outcome of this Use Case is that a Requester receives the products matching the ingredient search parameters, or a clarification. A</w:t>
+      </w:r>
+      <w:r>
+        <w:t>nother</w:t>
+      </w:r>
+      <w:r>
+        <w:t xml:space="preserve"> Clarification might be that the Ice Cream Database is not available.</w:t>
+      </w:r>
+    </w:p>
+    <w:p>
+      <w:pPr>
+        <w:pStyle w:val="NoSpacing"/>
+      </w:pPr>
+    </w:p>
+    <w:p>
+      <w:pPr>
+        <w:pStyle w:val="NoSpacing"/>
+      </w:pPr>
+    </w:p>
+    <w:p>
+      <w:pPr>
+        <w:pStyle w:val="NoSpacing"/>
+        <w:rPr>
+          <w:b/>
+          <w:bCs/>
+          <w:u w:val="single"/>
+        </w:rPr>
+      </w:pPr>
+      <w:r>
+        <w:rPr>
+          <w:b/>
+          <w:bCs/>
+          <w:u w:val="single"/>
+        </w:rPr>
+        <w:t>1</w:t>
+      </w:r>
+      <w:r>
+        <w:rPr>
+          <w:b/>
+          <w:bCs/>
+          <w:u w:val="single"/>
+        </w:rPr>
+        <w:t>5</w:t>
       </w:r>
       <w:r>
         <w:rPr>
@@ -1054,174 +1324,6 @@
           <w:bCs/>
           <w:u w:val="single"/>
         </w:rPr>
-        <w:t>: Overview</w:t>
-      </w:r>
-    </w:p>
-    <w:p>
-      <w:pPr>
-        <w:pStyle w:val="NoSpacing"/>
-      </w:pPr>
-      <w:r>
-        <w:t>The Overview of this Use Case is that a Requester requests ice cream products matching ingredient search parameters and receives those products.</w:t>
-      </w:r>
-    </w:p>
-    <w:p>
-      <w:pPr>
-        <w:pStyle w:val="NoSpacing"/>
-      </w:pPr>
-    </w:p>
-    <w:p>
-      <w:pPr>
-        <w:pStyle w:val="NoSpacing"/>
-      </w:pPr>
-    </w:p>
-    <w:p>
-      <w:pPr>
-        <w:pStyle w:val="NoSpacing"/>
-        <w:rPr>
-          <w:b/>
-          <w:bCs/>
-          <w:u w:val="single"/>
-        </w:rPr>
-      </w:pPr>
-      <w:r>
-        <w:rPr>
-          <w:b/>
-          <w:bCs/>
-          <w:u w:val="single"/>
-        </w:rPr>
-        <w:t>14</w:t>
-      </w:r>
-      <w:r>
-        <w:rPr>
-          <w:b/>
-          <w:bCs/>
-          <w:u w:val="single"/>
-        </w:rPr>
-        <w:t>. Requirements: Use-Case Description: Request Products by Ingredients</w:t>
-      </w:r>
-      <w:r>
-        <w:rPr>
-          <w:b/>
-          <w:bCs/>
-          <w:u w:val="single"/>
-        </w:rPr>
-        <w:t>: Preconditions</w:t>
-      </w:r>
-    </w:p>
-    <w:p>
-      <w:pPr>
-        <w:pStyle w:val="NoSpacing"/>
-      </w:pPr>
-      <w:r>
-        <w:t xml:space="preserve">Are there any preconditions for this Use Case to begin, such as other Use Cases </w:t>
-      </w:r>
-      <w:r>
-        <w:t xml:space="preserve">completing successfully? </w:t>
-      </w:r>
-      <w:r>
-        <w:t>There are none.</w:t>
-      </w:r>
-    </w:p>
-    <w:p>
-      <w:pPr>
-        <w:pStyle w:val="NoSpacing"/>
-      </w:pPr>
-    </w:p>
-    <w:p>
-      <w:pPr>
-        <w:pStyle w:val="NoSpacing"/>
-      </w:pPr>
-    </w:p>
-    <w:p>
-      <w:pPr>
-        <w:pStyle w:val="NoSpacing"/>
-        <w:rPr>
-          <w:b/>
-          <w:bCs/>
-          <w:u w:val="single"/>
-        </w:rPr>
-      </w:pPr>
-      <w:r>
-        <w:rPr>
-          <w:b/>
-          <w:bCs/>
-          <w:u w:val="single"/>
-        </w:rPr>
-        <w:t>15</w:t>
-      </w:r>
-      <w:r>
-        <w:rPr>
-          <w:b/>
-          <w:bCs/>
-          <w:u w:val="single"/>
-        </w:rPr>
-        <w:t>. Requirements: Use-Case Description: Request Products by Ingredients</w:t>
-      </w:r>
-      <w:r>
-        <w:rPr>
-          <w:b/>
-          <w:bCs/>
-          <w:u w:val="single"/>
-        </w:rPr>
-        <w:t>: TO</w:t>
-      </w:r>
-    </w:p>
-    <w:p>
-      <w:pPr>
-        <w:pStyle w:val="NoSpacing"/>
-      </w:pPr>
-      <w:r>
-        <w:t>The Termination Outcome of this Use Case is that a Requester receives the products matching the ingredient search parameters, or a clarification. A</w:t>
-      </w:r>
-      <w:r>
-        <w:t>nother</w:t>
-      </w:r>
-      <w:r>
-        <w:t xml:space="preserve"> Clarification might be that the Ice Cream Database is not available.</w:t>
-      </w:r>
-    </w:p>
-    <w:p>
-      <w:pPr>
-        <w:pStyle w:val="NoSpacing"/>
-      </w:pPr>
-    </w:p>
-    <w:p>
-      <w:pPr>
-        <w:pStyle w:val="NoSpacing"/>
-      </w:pPr>
-    </w:p>
-    <w:p>
-      <w:pPr>
-        <w:pStyle w:val="NoSpacing"/>
-        <w:rPr>
-          <w:b/>
-          <w:bCs/>
-          <w:u w:val="single"/>
-        </w:rPr>
-      </w:pPr>
-      <w:r>
-        <w:rPr>
-          <w:b/>
-          <w:bCs/>
-          <w:u w:val="single"/>
-        </w:rPr>
-        <w:t>16</w:t>
-      </w:r>
-      <w:r>
-        <w:rPr>
-          <w:b/>
-          <w:bCs/>
-          <w:u w:val="single"/>
-        </w:rPr>
-        <w:t>. Requirements: Use-Case Description: Request Products by Ingredients</w:t>
-      </w:r>
-      <w:r>
-        <w:rPr>
-          <w:b/>
-          <w:bCs/>
-          <w:u w:val="single"/>
-        </w:rPr>
         <w:t>: CATO</w:t>
       </w:r>
     </w:p>
@@ -1263,7 +1365,15 @@
           <w:bCs/>
           <w:u w:val="single"/>
         </w:rPr>
-        <w:t>17</w:t>
+        <w:t>1</w:t>
+      </w:r>
+      <w:r>
+        <w:rPr>
+          <w:b/>
+          <w:bCs/>
+          <w:u w:val="single"/>
+        </w:rPr>
+        <w:t>6</w:t>
       </w:r>
       <w:r>
         <w:rPr>
@@ -1387,7 +1497,15 @@
           <w:bCs/>
           <w:u w:val="single"/>
         </w:rPr>
-        <w:t>18</w:t>
+        <w:t>1</w:t>
+      </w:r>
+      <w:r>
+        <w:rPr>
+          <w:b/>
+          <w:bCs/>
+          <w:u w:val="single"/>
+        </w:rPr>
+        <w:t>7</w:t>
       </w:r>
       <w:r>
         <w:rPr>
@@ -1442,6 +1560,84 @@
           <w:bCs/>
           <w:u w:val="single"/>
         </w:rPr>
+        <w:t>1</w:t>
+      </w:r>
+      <w:r>
+        <w:rPr>
+          <w:b/>
+          <w:bCs/>
+          <w:u w:val="single"/>
+        </w:rPr>
+        <w:t>8</w:t>
+      </w:r>
+      <w:r>
+        <w:rPr>
+          <w:b/>
+          <w:bCs/>
+          <w:u w:val="single"/>
+        </w:rPr>
+        <w:t>. Requirements: Use-Case Description: Request Products by Ingredients</w:t>
+      </w:r>
+      <w:r>
+        <w:rPr>
+          <w:b/>
+          <w:bCs/>
+          <w:u w:val="single"/>
+        </w:rPr>
+        <w:t>: Associations</w:t>
+      </w:r>
+    </w:p>
+    <w:p>
+      <w:pPr>
+        <w:pStyle w:val="NoSpacing"/>
+      </w:pPr>
+      <w:r>
+        <w:t>There are no associations between this use case and any other use case.</w:t>
+      </w:r>
+    </w:p>
+    <w:p>
+      <w:pPr>
+        <w:pStyle w:val="NoSpacing"/>
+      </w:pPr>
+    </w:p>
+    <w:p>
+      <w:pPr>
+        <w:pStyle w:val="NoSpacing"/>
+      </w:pPr>
+    </w:p>
+    <w:p>
+      <w:pPr>
+        <w:rPr>
+          <w:b/>
+          <w:bCs/>
+          <w:u w:val="single"/>
+        </w:rPr>
+      </w:pPr>
+      <w:r>
+        <w:rPr>
+          <w:b/>
+          <w:bCs/>
+          <w:u w:val="single"/>
+        </w:rPr>
+        <w:br w:type="page"/>
+      </w:r>
+    </w:p>
+    <w:p>
+      <w:pPr>
+        <w:pStyle w:val="NoSpacing"/>
+        <w:rPr>
+          <w:b/>
+          <w:bCs/>
+          <w:u w:val="single"/>
+        </w:rPr>
+      </w:pPr>
+      <w:r>
+        <w:rPr>
+          <w:b/>
+          <w:bCs/>
+          <w:u w:val="single"/>
+        </w:rPr>
+        <w:lastRenderedPageBreak/>
         <w:t>19</w:t>
       </w:r>
       <w:r>
@@ -1458,15 +1654,379 @@
           <w:bCs/>
           <w:u w:val="single"/>
         </w:rPr>
-        <w:t>: Associations</w:t>
-      </w:r>
-    </w:p>
-    <w:p>
-      <w:pPr>
-        <w:pStyle w:val="NoSpacing"/>
-      </w:pPr>
-      <w:r>
-        <w:t>There are no associations between this use case and any other use case.</w:t>
+        <w:t>: TT</w:t>
+      </w:r>
+    </w:p>
+    <w:p>
+      <w:pPr>
+        <w:pStyle w:val="NoSpacing"/>
+      </w:pPr>
+      <w:r>
+        <w:t>This use case is traceable to the Requester and System Interface Design, which among other things defines Clarification.</w:t>
+      </w:r>
+    </w:p>
+    <w:p>
+      <w:pPr>
+        <w:pStyle w:val="NoSpacing"/>
+      </w:pPr>
+    </w:p>
+    <w:p>
+      <w:pPr>
+        <w:pStyle w:val="NoSpacing"/>
+      </w:pPr>
+    </w:p>
+    <w:p>
+      <w:pPr>
+        <w:pStyle w:val="NoSpacing"/>
+        <w:rPr>
+          <w:b/>
+          <w:bCs/>
+          <w:u w:val="single"/>
+        </w:rPr>
+      </w:pPr>
+      <w:r>
+        <w:rPr>
+          <w:b/>
+          <w:bCs/>
+          <w:u w:val="single"/>
+        </w:rPr>
+        <w:t>2</w:t>
+      </w:r>
+      <w:r>
+        <w:rPr>
+          <w:b/>
+          <w:bCs/>
+          <w:u w:val="single"/>
+        </w:rPr>
+        <w:t>0</w:t>
+      </w:r>
+      <w:r>
+        <w:rPr>
+          <w:b/>
+          <w:bCs/>
+          <w:u w:val="single"/>
+        </w:rPr>
+        <w:t>. Requirements: Use-Case Description: Request Products by Ingredients</w:t>
+      </w:r>
+      <w:r>
+        <w:rPr>
+          <w:b/>
+          <w:bCs/>
+          <w:u w:val="single"/>
+        </w:rPr>
+        <w:t>: Inputs</w:t>
+      </w:r>
+    </w:p>
+    <w:p>
+      <w:pPr>
+        <w:pStyle w:val="NoSpacing"/>
+      </w:pPr>
+      <w:r>
+        <w:t>The Requester provides as input</w:t>
+      </w:r>
+      <w:r>
+        <w:t xml:space="preserve"> to the Ice Cream System</w:t>
+      </w:r>
+      <w:r>
+        <w:t xml:space="preserve"> ingredient search parameters.</w:t>
+      </w:r>
+    </w:p>
+    <w:p>
+      <w:pPr>
+        <w:pStyle w:val="NoSpacing"/>
+      </w:pPr>
+    </w:p>
+    <w:p>
+      <w:pPr>
+        <w:pStyle w:val="NoSpacing"/>
+      </w:pPr>
+    </w:p>
+    <w:p>
+      <w:pPr>
+        <w:pStyle w:val="NoSpacing"/>
+        <w:rPr>
+          <w:b/>
+          <w:bCs/>
+          <w:u w:val="single"/>
+        </w:rPr>
+      </w:pPr>
+      <w:r>
+        <w:rPr>
+          <w:b/>
+          <w:bCs/>
+          <w:u w:val="single"/>
+        </w:rPr>
+        <w:t>2</w:t>
+      </w:r>
+      <w:r>
+        <w:rPr>
+          <w:b/>
+          <w:bCs/>
+          <w:u w:val="single"/>
+        </w:rPr>
+        <w:t>1</w:t>
+      </w:r>
+      <w:r>
+        <w:rPr>
+          <w:b/>
+          <w:bCs/>
+          <w:u w:val="single"/>
+        </w:rPr>
+        <w:t>. Requirements: Use-Case Description: Request Products by Ingredients</w:t>
+      </w:r>
+      <w:r>
+        <w:rPr>
+          <w:b/>
+          <w:bCs/>
+          <w:u w:val="single"/>
+        </w:rPr>
+        <w:t xml:space="preserve">: </w:t>
+      </w:r>
+      <w:r>
+        <w:rPr>
+          <w:b/>
+          <w:bCs/>
+          <w:u w:val="single"/>
+        </w:rPr>
+        <w:t>Outputs</w:t>
+      </w:r>
+    </w:p>
+    <w:p>
+      <w:pPr>
+        <w:pStyle w:val="NoSpacing"/>
+      </w:pPr>
+      <w:r>
+        <w:t>The system provides as outputs a mechanism to request ice cream products matching ingredient search parameters</w:t>
+      </w:r>
+      <w:r>
+        <w:t>,</w:t>
+      </w:r>
+      <w:r>
+        <w:t xml:space="preserve"> and the actual Matching products, or a Clarification.</w:t>
+      </w:r>
+    </w:p>
+    <w:p>
+      <w:pPr>
+        <w:pStyle w:val="NoSpacing"/>
+      </w:pPr>
+    </w:p>
+    <w:p>
+      <w:pPr>
+        <w:pStyle w:val="NoSpacing"/>
+      </w:pPr>
+    </w:p>
+    <w:p>
+      <w:pPr>
+        <w:pStyle w:val="NoSpacing"/>
+        <w:rPr>
+          <w:b/>
+          <w:bCs/>
+          <w:u w:val="single"/>
+        </w:rPr>
+      </w:pPr>
+      <w:r>
+        <w:rPr>
+          <w:b/>
+          <w:bCs/>
+          <w:u w:val="single"/>
+        </w:rPr>
+        <w:t>2</w:t>
+      </w:r>
+      <w:r>
+        <w:rPr>
+          <w:b/>
+          <w:bCs/>
+          <w:u w:val="single"/>
+        </w:rPr>
+        <w:t>2</w:t>
+      </w:r>
+      <w:r>
+        <w:rPr>
+          <w:b/>
+          <w:bCs/>
+          <w:u w:val="single"/>
+        </w:rPr>
+        <w:t>. Requirements: Use-Case Description: Request Products by Ingredients</w:t>
+      </w:r>
+      <w:r>
+        <w:rPr>
+          <w:b/>
+          <w:bCs/>
+          <w:u w:val="single"/>
+        </w:rPr>
+        <w:t>: UCV</w:t>
+      </w:r>
+    </w:p>
+    <w:p>
+      <w:pPr>
+        <w:pStyle w:val="NoSpacing"/>
+      </w:pPr>
+      <w:r>
+        <w:t>This is our first version of this Use-Case Description</w:t>
+      </w:r>
+      <w:r>
+        <w:t>, …</w:t>
+      </w:r>
+    </w:p>
+    <w:p>
+      <w:pPr>
+        <w:pStyle w:val="NoSpacing"/>
+      </w:pPr>
+    </w:p>
+    <w:p>
+      <w:pPr>
+        <w:pStyle w:val="NoSpacing"/>
+      </w:pPr>
+    </w:p>
+    <w:p>
+      <w:pPr>
+        <w:pStyle w:val="NoSpacing"/>
+        <w:rPr>
+          <w:b/>
+          <w:bCs/>
+          <w:u w:val="single"/>
+        </w:rPr>
+      </w:pPr>
+      <w:r>
+        <w:rPr>
+          <w:b/>
+          <w:bCs/>
+          <w:u w:val="single"/>
+        </w:rPr>
+        <w:t>2</w:t>
+      </w:r>
+      <w:r>
+        <w:rPr>
+          <w:b/>
+          <w:bCs/>
+          <w:u w:val="single"/>
+        </w:rPr>
+        <w:t>3</w:t>
+      </w:r>
+      <w:r>
+        <w:rPr>
+          <w:b/>
+          <w:bCs/>
+          <w:u w:val="single"/>
+        </w:rPr>
+        <w:t>. Requirements: Use-Case Description: Request Products by Ingredients</w:t>
+      </w:r>
+      <w:r>
+        <w:rPr>
+          <w:b/>
+          <w:bCs/>
+          <w:u w:val="single"/>
+        </w:rPr>
+        <w:t>: Assumptions</w:t>
+      </w:r>
+    </w:p>
+    <w:p>
+      <w:pPr>
+        <w:pStyle w:val="NoSpacing"/>
+      </w:pPr>
+      <w:r>
+        <w:t>I can’t think of anything we missed, .and …</w:t>
+      </w:r>
+    </w:p>
+    <w:p>
+      <w:pPr>
+        <w:pStyle w:val="NoSpacing"/>
+      </w:pPr>
+    </w:p>
+    <w:p>
+      <w:pPr>
+        <w:pStyle w:val="NoSpacing"/>
+      </w:pPr>
+    </w:p>
+    <w:p>
+      <w:pPr>
+        <w:pStyle w:val="NoSpacing"/>
+        <w:rPr>
+          <w:b/>
+          <w:bCs/>
+          <w:u w:val="single"/>
+        </w:rPr>
+      </w:pPr>
+      <w:r>
+        <w:rPr>
+          <w:b/>
+          <w:bCs/>
+          <w:u w:val="single"/>
+        </w:rPr>
+        <w:t>2</w:t>
+      </w:r>
+      <w:r>
+        <w:rPr>
+          <w:b/>
+          <w:bCs/>
+          <w:u w:val="single"/>
+        </w:rPr>
+        <w:t>4</w:t>
+      </w:r>
+      <w:r>
+        <w:rPr>
+          <w:b/>
+          <w:bCs/>
+          <w:u w:val="single"/>
+        </w:rPr>
+        <w:t>. Requirements: Use-Case Description: Request Products by Ingredients</w:t>
+      </w:r>
+      <w:r>
+        <w:rPr>
+          <w:b/>
+          <w:bCs/>
+          <w:u w:val="single"/>
+        </w:rPr>
+        <w:t>: Notes</w:t>
+      </w:r>
+    </w:p>
+    <w:p>
+      <w:pPr>
+        <w:pStyle w:val="NoSpacing"/>
+      </w:pPr>
+      <w:r>
+        <w:t>I don’t think the software developers need to be aware of anything else right now.</w:t>
+      </w:r>
+    </w:p>
+    <w:p>
+      <w:pPr>
+        <w:pStyle w:val="NoSpacing"/>
+      </w:pPr>
+    </w:p>
+    <w:p>
+      <w:pPr>
+        <w:pStyle w:val="NoSpacing"/>
+      </w:pPr>
+      <w:r>
+        <w:t>That was a lot of information.</w:t>
+      </w:r>
+    </w:p>
+    <w:p>
+      <w:pPr>
+        <w:pStyle w:val="NoSpacing"/>
+      </w:pPr>
+      <w:r>
+        <w:t>I invite us to</w:t>
+      </w:r>
+      <w:r>
+        <w:t xml:space="preserve"> pause.</w:t>
+      </w:r>
+    </w:p>
+    <w:p>
+      <w:pPr>
+        <w:pStyle w:val="NoSpacing"/>
+      </w:pPr>
+      <w:r>
+        <w:t>Do you have a</w:t>
+      </w:r>
+      <w:r>
+        <w:t xml:space="preserve">ny </w:t>
+      </w:r>
+      <w:r>
+        <w:t xml:space="preserve">thoughts or </w:t>
+      </w:r>
+      <w:r>
+        <w:t>questions?</w:t>
       </w:r>
     </w:p>
     <w:p>
@@ -1512,289 +2072,6 @@
           <w:u w:val="single"/>
         </w:rPr>
         <w:lastRenderedPageBreak/>
-        <w:t>20</w:t>
-      </w:r>
-      <w:r>
-        <w:rPr>
-          <w:b/>
-          <w:bCs/>
-          <w:u w:val="single"/>
-        </w:rPr>
-        <w:t>. Requirements: Use-Case Description: Request Products by Ingredients</w:t>
-      </w:r>
-      <w:r>
-        <w:rPr>
-          <w:b/>
-          <w:bCs/>
-          <w:u w:val="single"/>
-        </w:rPr>
-        <w:t>: TT</w:t>
-      </w:r>
-    </w:p>
-    <w:p>
-      <w:pPr>
-        <w:pStyle w:val="NoSpacing"/>
-      </w:pPr>
-      <w:r>
-        <w:t>This use case is traceable to the Requester and System Interface Design, which among other things defines Clarification.</w:t>
-      </w:r>
-    </w:p>
-    <w:p>
-      <w:pPr>
-        <w:pStyle w:val="NoSpacing"/>
-      </w:pPr>
-    </w:p>
-    <w:p>
-      <w:pPr>
-        <w:pStyle w:val="NoSpacing"/>
-      </w:pPr>
-    </w:p>
-    <w:p>
-      <w:pPr>
-        <w:pStyle w:val="NoSpacing"/>
-        <w:rPr>
-          <w:b/>
-          <w:bCs/>
-          <w:u w:val="single"/>
-        </w:rPr>
-      </w:pPr>
-      <w:r>
-        <w:rPr>
-          <w:b/>
-          <w:bCs/>
-          <w:u w:val="single"/>
-        </w:rPr>
-        <w:t>21</w:t>
-      </w:r>
-      <w:r>
-        <w:rPr>
-          <w:b/>
-          <w:bCs/>
-          <w:u w:val="single"/>
-        </w:rPr>
-        <w:t>. Requirements: Use-Case Description: Request Products by Ingredients</w:t>
-      </w:r>
-      <w:r>
-        <w:rPr>
-          <w:b/>
-          <w:bCs/>
-          <w:u w:val="single"/>
-        </w:rPr>
-        <w:t>: Inputs</w:t>
-      </w:r>
-    </w:p>
-    <w:p>
-      <w:pPr>
-        <w:pStyle w:val="NoSpacing"/>
-      </w:pPr>
-      <w:r>
-        <w:t>The Requester provides as input</w:t>
-      </w:r>
-      <w:r>
-        <w:t xml:space="preserve"> to the Ice Cream System</w:t>
-      </w:r>
-      <w:r>
-        <w:t xml:space="preserve"> ingredient search parameters.</w:t>
-      </w:r>
-    </w:p>
-    <w:p>
-      <w:pPr>
-        <w:pStyle w:val="NoSpacing"/>
-      </w:pPr>
-    </w:p>
-    <w:p>
-      <w:pPr>
-        <w:pStyle w:val="NoSpacing"/>
-      </w:pPr>
-    </w:p>
-    <w:p>
-      <w:pPr>
-        <w:pStyle w:val="NoSpacing"/>
-        <w:rPr>
-          <w:b/>
-          <w:bCs/>
-          <w:u w:val="single"/>
-        </w:rPr>
-      </w:pPr>
-      <w:r>
-        <w:rPr>
-          <w:b/>
-          <w:bCs/>
-          <w:u w:val="single"/>
-        </w:rPr>
-        <w:t>22</w:t>
-      </w:r>
-      <w:r>
-        <w:rPr>
-          <w:b/>
-          <w:bCs/>
-          <w:u w:val="single"/>
-        </w:rPr>
-        <w:t>. Requirements: Use-Case Description: Request Products by Ingredients</w:t>
-      </w:r>
-      <w:r>
-        <w:rPr>
-          <w:b/>
-          <w:bCs/>
-          <w:u w:val="single"/>
-        </w:rPr>
-        <w:t xml:space="preserve">: </w:t>
-      </w:r>
-      <w:r>
-        <w:rPr>
-          <w:b/>
-          <w:bCs/>
-          <w:u w:val="single"/>
-        </w:rPr>
-        <w:t>Outputs</w:t>
-      </w:r>
-    </w:p>
-    <w:p>
-      <w:pPr>
-        <w:pStyle w:val="NoSpacing"/>
-      </w:pPr>
-      <w:r>
-        <w:t>The system provides as outputs a mechanism to request ice cream products matching ingredient search parameters</w:t>
-      </w:r>
-      <w:r>
-        <w:t>,</w:t>
-      </w:r>
-      <w:r>
-        <w:t xml:space="preserve"> and the actual Matching products, or a Clarification.</w:t>
-      </w:r>
-    </w:p>
-    <w:p>
-      <w:pPr>
-        <w:pStyle w:val="NoSpacing"/>
-      </w:pPr>
-    </w:p>
-    <w:p>
-      <w:pPr>
-        <w:pStyle w:val="NoSpacing"/>
-      </w:pPr>
-    </w:p>
-    <w:p>
-      <w:pPr>
-        <w:pStyle w:val="NoSpacing"/>
-        <w:rPr>
-          <w:b/>
-          <w:bCs/>
-          <w:u w:val="single"/>
-        </w:rPr>
-      </w:pPr>
-      <w:r>
-        <w:rPr>
-          <w:b/>
-          <w:bCs/>
-          <w:u w:val="single"/>
-        </w:rPr>
-        <w:t>23</w:t>
-      </w:r>
-      <w:r>
-        <w:rPr>
-          <w:b/>
-          <w:bCs/>
-          <w:u w:val="single"/>
-        </w:rPr>
-        <w:t>. Requirements: Use-Case Description: Request Products by Ingredients</w:t>
-      </w:r>
-      <w:r>
-        <w:rPr>
-          <w:b/>
-          <w:bCs/>
-          <w:u w:val="single"/>
-        </w:rPr>
-        <w:t>: UCV</w:t>
-      </w:r>
-    </w:p>
-    <w:p>
-      <w:pPr>
-        <w:pStyle w:val="NoSpacing"/>
-      </w:pPr>
-      <w:r>
-        <w:t>This is our first version of this Use-Case Description</w:t>
-      </w:r>
-      <w:r>
-        <w:t>, …</w:t>
-      </w:r>
-    </w:p>
-    <w:p>
-      <w:pPr>
-        <w:pStyle w:val="NoSpacing"/>
-      </w:pPr>
-    </w:p>
-    <w:p>
-      <w:pPr>
-        <w:pStyle w:val="NoSpacing"/>
-      </w:pPr>
-    </w:p>
-    <w:p>
-      <w:pPr>
-        <w:pStyle w:val="NoSpacing"/>
-        <w:rPr>
-          <w:b/>
-          <w:bCs/>
-          <w:u w:val="single"/>
-        </w:rPr>
-      </w:pPr>
-      <w:r>
-        <w:rPr>
-          <w:b/>
-          <w:bCs/>
-          <w:u w:val="single"/>
-        </w:rPr>
-        <w:t>24</w:t>
-      </w:r>
-      <w:r>
-        <w:rPr>
-          <w:b/>
-          <w:bCs/>
-          <w:u w:val="single"/>
-        </w:rPr>
-        <w:t>. Requirements: Use-Case Description: Request Products by Ingredients</w:t>
-      </w:r>
-      <w:r>
-        <w:rPr>
-          <w:b/>
-          <w:bCs/>
-          <w:u w:val="single"/>
-        </w:rPr>
-        <w:t>: Assumptions</w:t>
-      </w:r>
-    </w:p>
-    <w:p>
-      <w:pPr>
-        <w:pStyle w:val="NoSpacing"/>
-      </w:pPr>
-      <w:r>
-        <w:t>I can’t think of anything we missed, .and …</w:t>
-      </w:r>
-    </w:p>
-    <w:p>
-      <w:pPr>
-        <w:pStyle w:val="NoSpacing"/>
-      </w:pPr>
-    </w:p>
-    <w:p>
-      <w:pPr>
-        <w:pStyle w:val="NoSpacing"/>
-      </w:pPr>
-    </w:p>
-    <w:p>
-      <w:pPr>
-        <w:pStyle w:val="NoSpacing"/>
-        <w:rPr>
-          <w:b/>
-          <w:bCs/>
-          <w:u w:val="single"/>
-        </w:rPr>
-      </w:pPr>
-      <w:r>
-        <w:rPr>
-          <w:b/>
-          <w:bCs/>
-          <w:u w:val="single"/>
-        </w:rPr>
         <w:t>2</w:t>
       </w:r>
       <w:r>
@@ -1804,117 +2081,6 @@
           <w:u w:val="single"/>
         </w:rPr>
         <w:t>5</w:t>
-      </w:r>
-      <w:r>
-        <w:rPr>
-          <w:b/>
-          <w:bCs/>
-          <w:u w:val="single"/>
-        </w:rPr>
-        <w:t>. Requirements: Use-Case Description: Request Products by Ingredients</w:t>
-      </w:r>
-      <w:r>
-        <w:rPr>
-          <w:b/>
-          <w:bCs/>
-          <w:u w:val="single"/>
-        </w:rPr>
-        <w:t>: Notes</w:t>
-      </w:r>
-    </w:p>
-    <w:p>
-      <w:pPr>
-        <w:pStyle w:val="NoSpacing"/>
-      </w:pPr>
-      <w:r>
-        <w:t>I don’t think the software developers need to be aware of anything else right now.</w:t>
-      </w:r>
-    </w:p>
-    <w:p>
-      <w:pPr>
-        <w:pStyle w:val="NoSpacing"/>
-      </w:pPr>
-    </w:p>
-    <w:p>
-      <w:pPr>
-        <w:pStyle w:val="NoSpacing"/>
-      </w:pPr>
-      <w:r>
-        <w:t>That was a lot of information.</w:t>
-      </w:r>
-    </w:p>
-    <w:p>
-      <w:pPr>
-        <w:pStyle w:val="NoSpacing"/>
-      </w:pPr>
-      <w:r>
-        <w:t>I invite us to</w:t>
-      </w:r>
-      <w:r>
-        <w:t xml:space="preserve"> pause.</w:t>
-      </w:r>
-    </w:p>
-    <w:p>
-      <w:pPr>
-        <w:pStyle w:val="NoSpacing"/>
-      </w:pPr>
-      <w:r>
-        <w:t>Do you have a</w:t>
-      </w:r>
-      <w:r>
-        <w:t xml:space="preserve">ny </w:t>
-      </w:r>
-      <w:r>
-        <w:t xml:space="preserve">thoughts or </w:t>
-      </w:r>
-      <w:r>
-        <w:t>questions?</w:t>
-      </w:r>
-    </w:p>
-    <w:p>
-      <w:pPr>
-        <w:pStyle w:val="NoSpacing"/>
-      </w:pPr>
-    </w:p>
-    <w:p>
-      <w:pPr>
-        <w:pStyle w:val="NoSpacing"/>
-      </w:pPr>
-    </w:p>
-    <w:p>
-      <w:pPr>
-        <w:rPr>
-          <w:b/>
-          <w:bCs/>
-          <w:u w:val="single"/>
-        </w:rPr>
-      </w:pPr>
-      <w:r>
-        <w:rPr>
-          <w:b/>
-          <w:bCs/>
-          <w:u w:val="single"/>
-        </w:rPr>
-        <w:br w:type="page"/>
-      </w:r>
-    </w:p>
-    <w:p>
-      <w:pPr>
-        <w:pStyle w:val="NoSpacing"/>
-        <w:rPr>
-          <w:b/>
-          <w:bCs/>
-          <w:u w:val="single"/>
-        </w:rPr>
-      </w:pPr>
-      <w:r>
-        <w:rPr>
-          <w:b/>
-          <w:bCs/>
-          <w:u w:val="single"/>
-        </w:rPr>
-        <w:lastRenderedPageBreak/>
-        <w:t>26</w:t>
       </w:r>
       <w:r>
         <w:rPr>
@@ -2366,7 +2532,15 @@
           <w:u w:val="single"/>
         </w:rPr>
         <w:lastRenderedPageBreak/>
-        <w:t>27</w:t>
+        <w:t>2</w:t>
+      </w:r>
+      <w:r>
+        <w:rPr>
+          <w:b/>
+          <w:bCs/>
+          <w:u w:val="single"/>
+        </w:rPr>
+        <w:t>6</w:t>
       </w:r>
       <w:r>
         <w:rPr>
@@ -2410,7 +2584,15 @@
         <w:t>System</w:t>
       </w:r>
       <w:r>
-        <w:t xml:space="preserve"> will </w:t>
+        <w:t xml:space="preserve"> </w:t>
+      </w:r>
+      <w:proofErr w:type="gramStart"/>
+      <w:r>
+        <w:t>will</w:t>
+      </w:r>
+      <w:proofErr w:type="gramEnd"/>
+      <w:r>
+        <w:t xml:space="preserve"> </w:t>
       </w:r>
       <w:r>
         <w:t>D</w:t>
@@ -2515,7 +2697,7 @@
           <w:bCs/>
           <w:u w:val="single"/>
         </w:rPr>
-        <w:t>8</w:t>
+        <w:t>7</w:t>
       </w:r>
       <w:r>
         <w:rPr>
@@ -2743,7 +2925,7 @@
         <w:t>i</w:t>
       </w:r>
       <w:r>
-        <w:t xml:space="preserve"> a</w:t>
+        <w:t>s</w:t>
       </w:r>
       <w:r>
         <w:t xml:space="preserve"> outgoing message.</w:t>
@@ -2858,7 +3040,15 @@
           <w:bCs/>
           <w:u w:val="single"/>
         </w:rPr>
-        <w:t>29</w:t>
+        <w:t>2</w:t>
+      </w:r>
+      <w:r>
+        <w:rPr>
+          <w:b/>
+          <w:bCs/>
+          <w:u w:val="single"/>
+        </w:rPr>
+        <w:t>8</w:t>
       </w:r>
       <w:r>
         <w:rPr>
@@ -2970,16 +3160,40 @@
         <w:t xml:space="preserve">encodes the key and value </w:t>
       </w:r>
       <w:r>
-        <w:t>in “urlencoded” format</w:t>
+        <w:t>in “</w:t>
+      </w:r>
+      <w:proofErr w:type="spellStart"/>
+      <w:r>
+        <w:t>urlencoded</w:t>
+      </w:r>
+      <w:proofErr w:type="spellEnd"/>
+      <w:r>
+        <w:t>” format</w:t>
       </w:r>
       <w:r>
         <w:t xml:space="preserve">. </w:t>
       </w:r>
       <w:r>
-        <w:t>If you’ve ever seen a white-space character represented as “%20”, that’s “urlencoded” format.</w:t>
-      </w:r>
-      <w:r>
-        <w:t xml:space="preserve"> “urlencoded” format is used to avoid special characters, like “&amp;”, </w:t>
+        <w:t>If you’ve ever seen a white-space character represented as “%20”, that’s “</w:t>
+      </w:r>
+      <w:proofErr w:type="spellStart"/>
+      <w:r>
+        <w:t>urlencoded</w:t>
+      </w:r>
+      <w:proofErr w:type="spellEnd"/>
+      <w:r>
+        <w:t>” format.</w:t>
+      </w:r>
+      <w:r>
+        <w:t xml:space="preserve"> “</w:t>
+      </w:r>
+      <w:proofErr w:type="spellStart"/>
+      <w:r>
+        <w:t>urlencoded</w:t>
+      </w:r>
+      <w:proofErr w:type="spellEnd"/>
+      <w:r>
+        <w:t xml:space="preserve">” format is used to avoid special characters, like “&amp;”, </w:t>
       </w:r>
       <w:r>
         <w:t>within the key and value</w:t>
@@ -3053,7 +3267,15 @@
           <w:bCs/>
           <w:u w:val="single"/>
         </w:rPr>
-        <w:t>30. Client-Server Interface Design: Outgoing Messages</w:t>
+        <w:t>29</w:t>
+      </w:r>
+      <w:r>
+        <w:rPr>
+          <w:b/>
+          <w:bCs/>
+          <w:u w:val="single"/>
+        </w:rPr>
+        <w:t>. Client-Server Interface Design: Outgoing Messages</w:t>
       </w:r>
     </w:p>
     <w:p>
@@ -3220,7 +3442,15 @@
           <w:u w:val="single"/>
         </w:rPr>
         <w:lastRenderedPageBreak/>
-        <w:t>31</w:t>
+        <w:t>3</w:t>
+      </w:r>
+      <w:r>
+        <w:rPr>
+          <w:b/>
+          <w:bCs/>
+          <w:u w:val="single"/>
+        </w:rPr>
+        <w:t>0</w:t>
       </w:r>
       <w:r>
         <w:rPr>
@@ -3332,7 +3562,15 @@
           <w:bCs/>
           <w:u w:val="single"/>
         </w:rPr>
-        <w:t>32</w:t>
+        <w:t>3</w:t>
+      </w:r>
+      <w:r>
+        <w:rPr>
+          <w:b/>
+          <w:bCs/>
+          <w:u w:val="single"/>
+        </w:rPr>
+        <w:t>1</w:t>
       </w:r>
       <w:r>
         <w:rPr>
@@ -3504,7 +3742,15 @@
           <w:u w:val="single"/>
         </w:rPr>
         <w:lastRenderedPageBreak/>
-        <w:t>33</w:t>
+        <w:t>3</w:t>
+      </w:r>
+      <w:r>
+        <w:rPr>
+          <w:b/>
+          <w:bCs/>
+          <w:u w:val="single"/>
+        </w:rPr>
+        <w:t>2</w:t>
       </w:r>
       <w:r>
         <w:rPr>
@@ -3592,7 +3838,23 @@
           <w:bCs/>
           <w:u w:val="single"/>
         </w:rPr>
-        <w:t>34. Ice Cream Database Design</w:t>
+        <w:t>3</w:t>
+      </w:r>
+      <w:r>
+        <w:rPr>
+          <w:b/>
+          <w:bCs/>
+          <w:u w:val="single"/>
+        </w:rPr>
+        <w:t>3</w:t>
+      </w:r>
+      <w:r>
+        <w:rPr>
+          <w:b/>
+          <w:bCs/>
+          <w:u w:val="single"/>
+        </w:rPr>
+        <w:t>. Ice Cream Database Design</w:t>
       </w:r>
     </w:p>
     <w:p>
@@ -3617,7 +3879,31 @@
         <w:t xml:space="preserve"> id, a</w:t>
       </w:r>
       <w:r>
-        <w:t xml:space="preserve"> name, an image_closed path, an image_open path, a description, a story, and a productId.</w:t>
+        <w:t xml:space="preserve"> name, an </w:t>
+      </w:r>
+      <w:proofErr w:type="spellStart"/>
+      <w:r>
+        <w:t>image_closed</w:t>
+      </w:r>
+      <w:proofErr w:type="spellEnd"/>
+      <w:r>
+        <w:t xml:space="preserve"> path, an </w:t>
+      </w:r>
+      <w:proofErr w:type="spellStart"/>
+      <w:r>
+        <w:t>image_open</w:t>
+      </w:r>
+      <w:proofErr w:type="spellEnd"/>
+      <w:r>
+        <w:t xml:space="preserve"> path, a description, a story, and a </w:t>
+      </w:r>
+      <w:proofErr w:type="spellStart"/>
+      <w:r>
+        <w:t>productId</w:t>
+      </w:r>
+      <w:proofErr w:type="spellEnd"/>
+      <w:r>
+        <w:t>.</w:t>
       </w:r>
       <w:r>
         <w:t xml:space="preserve"> Ideally, all values are unique.</w:t>
@@ -3633,7 +3919,31 @@
         <w:pStyle w:val="NoSpacing"/>
       </w:pPr>
       <w:r>
-        <w:t>All ingredients are in a separate Ingredients table. All SourcingValues, AllergyInfos, and DietaryCertifications are</w:t>
+        <w:t xml:space="preserve">All ingredients are in a separate Ingredients table. All </w:t>
+      </w:r>
+      <w:proofErr w:type="spellStart"/>
+      <w:r>
+        <w:t>SourcingValues</w:t>
+      </w:r>
+      <w:proofErr w:type="spellEnd"/>
+      <w:r>
+        <w:t xml:space="preserve">, </w:t>
+      </w:r>
+      <w:proofErr w:type="spellStart"/>
+      <w:r>
+        <w:t>AllergyInfos</w:t>
+      </w:r>
+      <w:proofErr w:type="spellEnd"/>
+      <w:r>
+        <w:t xml:space="preserve">, and </w:t>
+      </w:r>
+      <w:proofErr w:type="spellStart"/>
+      <w:r>
+        <w:t>DietaryCertifications</w:t>
+      </w:r>
+      <w:proofErr w:type="spellEnd"/>
+      <w:r>
+        <w:t xml:space="preserve"> are</w:t>
       </w:r>
       <w:r>
         <w:t xml:space="preserve"> also</w:t>
@@ -3658,7 +3968,23 @@
         <w:pStyle w:val="NoSpacing"/>
       </w:pPr>
       <w:r>
-        <w:t xml:space="preserve">To implement an SQL query to retrieve products matching ingredients, I started with the Ingredients table. I found all ID’s of ingredients matching the ingredient search </w:t>
+        <w:t xml:space="preserve">To implement an SQL query to retrieve products matching ingredients, I started with the </w:t>
+      </w:r>
+      <w:proofErr w:type="gramStart"/>
+      <w:r>
+        <w:t>Ingredients</w:t>
+      </w:r>
+      <w:proofErr w:type="gramEnd"/>
+      <w:r>
+        <w:t xml:space="preserve"> table. I found all </w:t>
+      </w:r>
+      <w:proofErr w:type="gramStart"/>
+      <w:r>
+        <w:t>ID’s</w:t>
+      </w:r>
+      <w:proofErr w:type="gramEnd"/>
+      <w:r>
+        <w:t xml:space="preserve"> of ingredients matching the ingredient search </w:t>
       </w:r>
       <w:r>
         <w:t>parameters.</w:t>
@@ -3666,21 +3992,31 @@
       <w:r>
         <w:t xml:space="preserve"> </w:t>
       </w:r>
-      <w:r>
-        <w:t>So then the question becomes, how do we find all products with all of those ingredients?</w:t>
-      </w:r>
-    </w:p>
-    <w:p>
-      <w:pPr>
-        <w:pStyle w:val="NoSpacing"/>
-      </w:pPr>
-    </w:p>
-    <w:p>
-      <w:pPr>
-        <w:pStyle w:val="NoSpacing"/>
-      </w:pPr>
-      <w:r>
-        <w:t xml:space="preserve">So there’s an association table between products and ingredients. Each row represents a link between a product and an ingredient. Each link has an id, an index of product, and an index of ingredient. The values in the ID column are unique. In the index of product column, there are a lot of cells corresponding to a given product. For </w:t>
+      <w:proofErr w:type="gramStart"/>
+      <w:r>
+        <w:t>So</w:t>
+      </w:r>
+      <w:proofErr w:type="gramEnd"/>
+      <w:r>
+        <w:t xml:space="preserve"> then the question becomes, how do we find all products with all of those ingredients?</w:t>
+      </w:r>
+    </w:p>
+    <w:p>
+      <w:pPr>
+        <w:pStyle w:val="NoSpacing"/>
+      </w:pPr>
+    </w:p>
+    <w:p>
+      <w:pPr>
+        <w:pStyle w:val="NoSpacing"/>
+      </w:pPr>
+      <w:proofErr w:type="gramStart"/>
+      <w:r>
+        <w:t>So</w:t>
+      </w:r>
+      <w:proofErr w:type="gramEnd"/>
+      <w:r>
+        <w:t xml:space="preserve"> there’s an association table between products and ingredients. Each row represents a link between a product and an ingredient. Each link has an id, an index of product, and an index of ingredient. The values in the ID column are unique. In the index of product column, there are a lot of cells corresponding to a given product. For </w:t>
       </w:r>
       <w:r>
         <w:t xml:space="preserve">one </w:t>
@@ -3736,7 +4072,15 @@
         <w:t xml:space="preserve">To be honest, I haven’t </w:t>
       </w:r>
       <w:r>
-        <w:t>yet joined arrays of sourcing values, allergy infos, or dietary certifications to the products, so the Ice Cream System really just provides half products to the Requester right now.</w:t>
+        <w:t xml:space="preserve">yet joined arrays of sourcing values, allergy </w:t>
+      </w:r>
+      <w:proofErr w:type="spellStart"/>
+      <w:r>
+        <w:t>infos</w:t>
+      </w:r>
+      <w:proofErr w:type="spellEnd"/>
+      <w:r>
+        <w:t>, or dietary certifications to the products, so the Ice Cream System really just provides half products to the Requester right now.</w:t>
       </w:r>
     </w:p>
     <w:p>
@@ -3813,6 +4157,66 @@
           <w:bCs/>
           <w:u w:val="single"/>
         </w:rPr>
+        <w:t>4</w:t>
+      </w:r>
+      <w:r>
+        <w:rPr>
+          <w:b/>
+          <w:bCs/>
+          <w:u w:val="single"/>
+        </w:rPr>
+        <w:t xml:space="preserve">. </w:t>
+      </w:r>
+      <w:r>
+        <w:rPr>
+          <w:b/>
+          <w:bCs/>
+          <w:u w:val="single"/>
+        </w:rPr>
+        <w:t>Development Tools</w:t>
+      </w:r>
+    </w:p>
+    <w:p>
+      <w:pPr>
+        <w:pStyle w:val="NoSpacing"/>
+      </w:pPr>
+    </w:p>
+    <w:p>
+      <w:pPr>
+        <w:pStyle w:val="NoSpacing"/>
+      </w:pPr>
+      <w:r>
+        <w:t>Here are all the development tools that I used during development of the Ice Cream System.</w:t>
+      </w:r>
+    </w:p>
+    <w:p>
+      <w:pPr>
+        <w:pStyle w:val="NoSpacing"/>
+      </w:pPr>
+    </w:p>
+    <w:p>
+      <w:pPr>
+        <w:pStyle w:val="NoSpacing"/>
+      </w:pPr>
+    </w:p>
+    <w:p>
+      <w:pPr>
+        <w:pStyle w:val="NoSpacing"/>
+      </w:pPr>
+      <w:r>
+        <w:rPr>
+          <w:b/>
+          <w:bCs/>
+          <w:u w:val="single"/>
+        </w:rPr>
+        <w:t>3</w:t>
+      </w:r>
+      <w:r>
+        <w:rPr>
+          <w:b/>
+          <w:bCs/>
+          <w:u w:val="single"/>
+        </w:rPr>
         <w:t>5</w:t>
       </w:r>
       <w:r>
@@ -3821,51 +4225,39 @@
           <w:bCs/>
           <w:u w:val="single"/>
         </w:rPr>
-        <w:t xml:space="preserve">. </w:t>
-      </w:r>
-      <w:r>
-        <w:rPr>
-          <w:b/>
-          <w:bCs/>
-          <w:u w:val="single"/>
-        </w:rPr>
-        <w:t>Development Tools</w:t>
-      </w:r>
-    </w:p>
-    <w:p>
-      <w:pPr>
-        <w:pStyle w:val="NoSpacing"/>
-      </w:pPr>
-    </w:p>
-    <w:p>
-      <w:pPr>
-        <w:pStyle w:val="NoSpacing"/>
-      </w:pPr>
-      <w:r>
-        <w:t>Here are all the development tools that I used during development of the Ice Cream System.</w:t>
-      </w:r>
-    </w:p>
-    <w:p>
-      <w:pPr>
-        <w:pStyle w:val="NoSpacing"/>
-      </w:pPr>
-    </w:p>
-    <w:p>
-      <w:pPr>
-        <w:pStyle w:val="NoSpacing"/>
-      </w:pPr>
-    </w:p>
-    <w:p>
-      <w:pPr>
-        <w:pStyle w:val="NoSpacing"/>
-      </w:pPr>
-      <w:r>
-        <w:rPr>
-          <w:b/>
-          <w:bCs/>
-          <w:u w:val="single"/>
-        </w:rPr>
-        <w:t>36. Java Project Structure as of 02/21/21</w:t>
+        <w:t xml:space="preserve">. Java Project Structure as of </w:t>
+      </w:r>
+      <w:r>
+        <w:rPr>
+          <w:b/>
+          <w:bCs/>
+          <w:u w:val="single"/>
+        </w:rPr>
+        <w:t>12</w:t>
+      </w:r>
+      <w:r>
+        <w:rPr>
+          <w:b/>
+          <w:bCs/>
+          <w:u w:val="single"/>
+        </w:rPr>
+        <w:t>/</w:t>
+      </w:r>
+      <w:r>
+        <w:rPr>
+          <w:b/>
+          <w:bCs/>
+          <w:u w:val="single"/>
+        </w:rPr>
+        <w:t>29</w:t>
+      </w:r>
+      <w:r>
+        <w:rPr>
+          <w:b/>
+          <w:bCs/>
+          <w:u w:val="single"/>
+        </w:rPr>
+        <w:t>/21</w:t>
       </w:r>
     </w:p>
     <w:p>
@@ -3981,13 +4373,42 @@
         <w:pStyle w:val="NoSpacing"/>
       </w:pPr>
       <w:r>
-        <w:t xml:space="preserve">I would like to conclude with some acknowledgements. I have immense gratitude for Chip. We work well together, given </w:t>
+        <w:t>I would like to conclude with some acknowledgements. I have immense gratitude for Chip</w:t>
+      </w:r>
+      <w:r>
+        <w:t xml:space="preserve"> Staples, my mentor and a Senior Software Engineer with </w:t>
+      </w:r>
+      <w:proofErr w:type="spellStart"/>
+      <w:r>
+        <w:t>SynSec</w:t>
+      </w:r>
+      <w:proofErr w:type="spellEnd"/>
+      <w:r>
+        <w:t xml:space="preserve">. We work well together, given </w:t>
       </w:r>
       <w:r>
         <w:t>our love of understanding, precision, systems, software, and theater.</w:t>
       </w:r>
       <w:r>
-        <w:t xml:space="preserve"> He has invested countless hours over the past few months teaching me software-development concepts, introducing tools, guiding design of Ice Cream System, reviewing pull requests, and offering me work on React web apps.</w:t>
+        <w:t xml:space="preserve"> He has invested countless hours over the past </w:t>
+      </w:r>
+      <w:r>
+        <w:t>year</w:t>
+      </w:r>
+      <w:r>
+        <w:t xml:space="preserve"> teaching me software-development concepts, introducing tools, guiding design of Ice Cream System, reviewing pull requests, and offering me work on </w:t>
+      </w:r>
+      <w:r>
+        <w:t xml:space="preserve">a </w:t>
+      </w:r>
+      <w:r>
+        <w:t>React web app</w:t>
+      </w:r>
+      <w:r>
+        <w:t>lication and a domestic appliance employing computer vision</w:t>
+      </w:r>
+      <w:r>
+        <w:t>.</w:t>
       </w:r>
       <w:r>
         <w:t xml:space="preserve"> I am proud to have a working Ice Cream Server. I am confident I have the foundational </w:t>
@@ -4005,20 +4426,33 @@
         <w:t xml:space="preserve">skills that I need to be an effective member of </w:t>
       </w:r>
       <w:r>
-        <w:t xml:space="preserve">Merkle’s </w:t>
-      </w:r>
-      <w:r>
-        <w:t xml:space="preserve">DataBridge </w:t>
-      </w:r>
-      <w:r>
-        <w:t>T</w:t>
-      </w:r>
-      <w:r>
-        <w:t>eam.</w:t>
-      </w:r>
-      <w:r>
-        <w:t xml:space="preserve"> I hope to transition into automatically designing and coding with only the scope of the document or object that I’m working on in mind, to be fastidious about coding in accordance with design documentation and decomposing classes and methods into subclasses and submethods</w:t>
-      </w:r>
+        <w:t>CNRI</w:t>
+      </w:r>
+      <w:r>
+        <w:t xml:space="preserve">’s </w:t>
+      </w:r>
+      <w:proofErr w:type="spellStart"/>
+      <w:r>
+        <w:t>Cordra</w:t>
+      </w:r>
+      <w:proofErr w:type="spellEnd"/>
+      <w:r>
+        <w:t xml:space="preserve"> </w:t>
+      </w:r>
+      <w:r>
+        <w:t>development team</w:t>
+      </w:r>
+      <w:r>
+        <w:t>.</w:t>
+      </w:r>
+      <w:r>
+        <w:t xml:space="preserve"> I hope to transition into automatically designing and coding with only the scope of the document or object that I’m working on in mind, to be fastidious about coding in accordance with design documentation and decomposing classes and methods into subclasses and </w:t>
+      </w:r>
+      <w:proofErr w:type="spellStart"/>
+      <w:r>
+        <w:t>submethods</w:t>
+      </w:r>
+      <w:proofErr w:type="spellEnd"/>
       <w:r>
         <w:t>, and to submit small commits and pull requests frequently.</w:t>
       </w:r>
@@ -4033,7 +4467,19 @@
         <w:pStyle w:val="NoSpacing"/>
       </w:pPr>
       <w:r>
-        <w:t>I want to also thank all of you for your time, energy, interest, and consideration. I learned a lot about a growing, open-minded, cool company; a useful data lake and the DataBridge API; and about interviewing and development concepts and tools. I put together this presentation, which I’m proud of. I look forward to working with you. Thank you.</w:t>
+        <w:t>I want to also thank you for your time, energy, interest, and consideration. I learned a lot about a</w:t>
+      </w:r>
+      <w:r>
+        <w:t xml:space="preserve">n </w:t>
+      </w:r>
+      <w:r>
+        <w:t xml:space="preserve">open-minded, cool company; a useful </w:t>
+      </w:r>
+      <w:r>
+        <w:t>tool for managing Identifiers of Digital Objects and metadata about those Digital Objects</w:t>
+      </w:r>
+      <w:r>
+        <w:t>; and about interviewing and development concepts and tools. I put together this presentation, which I’m proud of. I look forward to working with you. Thank you.</w:t>
       </w:r>
     </w:p>
     <w:sectPr>
@@ -4047,7 +4493,7 @@
 </file>
 
 <file path=word/numbering.xml><?xml version="1.0" encoding="utf-8"?>
-<w:numbering xmlns:wpc="http://schemas.microsoft.com/office/word/2010/wordprocessingCanvas" xmlns:cx="http://schemas.microsoft.com/office/drawing/2014/chartex" xmlns:cx1="http://schemas.microsoft.com/office/drawing/2015/9/8/chartex" xmlns:cx2="http://schemas.microsoft.com/office/drawing/2015/10/21/chartex" xmlns:cx3="http://schemas.microsoft.com/office/drawing/2016/5/9/chartex" xmlns:cx4="http://schemas.microsoft.com/office/drawing/2016/5/10/chartex" xmlns:cx5="http://schemas.microsoft.com/office/drawing/2016/5/11/chartex" xmlns:cx6="http://schemas.microsoft.com/office/drawing/2016/5/12/chartex" xmlns:cx7="http://schemas.microsoft.com/office/drawing/2016/5/13/chartex" xmlns:cx8="http://schemas.microsoft.com/office/drawing/2016/5/14/chartex" xmlns:mc="http://schemas.openxmlformats.org/markup-compatibility/2006" xmlns:aink="http://schemas.microsoft.com/office/drawing/2016/ink" xmlns:am3d="http://schemas.microsoft.com/office/drawing/2017/model3d" xmlns:o="urn:schemas-microsoft-com:office:office" xmlns:r="http://schemas.openxmlformats.org/officeDocument/2006/relationships" xmlns:m="http://schemas.openxmlformats.org/officeDocument/2006/math" xmlns:v="urn:schemas-microsoft-com:vml" xmlns:wp14="http://schemas.microsoft.com/office/word/2010/wordprocessingDrawing" xmlns:wp="http://schemas.openxmlformats.org/drawingml/2006/wordprocessingDrawing" xmlns:w10="urn:schemas-microsoft-com:office:word" xmlns:w="http://schemas.openxmlformats.org/wordprocessingml/2006/main" xmlns:w14="http://schemas.microsoft.com/office/word/2010/wordml" xmlns:w15="http://schemas.microsoft.com/office/word/2012/wordml" xmlns:w16cex="http://schemas.microsoft.com/office/word/2018/wordml/cex" xmlns:w16cid="http://schemas.microsoft.com/office/word/2016/wordml/cid" xmlns:w16="http://schemas.microsoft.com/office/word/2018/wordml" xmlns:w16se="http://schemas.microsoft.com/office/word/2015/wordml/symex" xmlns:wpg="http://schemas.microsoft.com/office/word/2010/wordprocessingGroup" xmlns:wpi="http://schemas.microsoft.com/office/word/2010/wordprocessingInk" xmlns:wne="http://schemas.microsoft.com/office/word/2006/wordml" xmlns:wps="http://schemas.microsoft.com/office/word/2010/wordprocessingShape" mc:Ignorable="w14 w15 w16se w16cid w16 w16cex wp14">
+<w:numbering xmlns:wpc="http://schemas.microsoft.com/office/word/2010/wordprocessingCanvas" xmlns:cx="http://schemas.microsoft.com/office/drawing/2014/chartex" xmlns:cx1="http://schemas.microsoft.com/office/drawing/2015/9/8/chartex" xmlns:cx2="http://schemas.microsoft.com/office/drawing/2015/10/21/chartex" xmlns:cx3="http://schemas.microsoft.com/office/drawing/2016/5/9/chartex" xmlns:cx4="http://schemas.microsoft.com/office/drawing/2016/5/10/chartex" xmlns:cx5="http://schemas.microsoft.com/office/drawing/2016/5/11/chartex" xmlns:cx6="http://schemas.microsoft.com/office/drawing/2016/5/12/chartex" xmlns:cx7="http://schemas.microsoft.com/office/drawing/2016/5/13/chartex" xmlns:cx8="http://schemas.microsoft.com/office/drawing/2016/5/14/chartex" xmlns:mc="http://schemas.openxmlformats.org/markup-compatibility/2006" xmlns:aink="http://schemas.microsoft.com/office/drawing/2016/ink" xmlns:am3d="http://schemas.microsoft.com/office/drawing/2017/model3d" xmlns:o="urn:schemas-microsoft-com:office:office" xmlns:r="http://schemas.openxmlformats.org/officeDocument/2006/relationships" xmlns:m="http://schemas.openxmlformats.org/officeDocument/2006/math" xmlns:v="urn:schemas-microsoft-com:vml" xmlns:wp14="http://schemas.microsoft.com/office/word/2010/wordprocessingDrawing" xmlns:wp="http://schemas.openxmlformats.org/drawingml/2006/wordprocessingDrawing" xmlns:w10="urn:schemas-microsoft-com:office:word" xmlns:w="http://schemas.openxmlformats.org/wordprocessingml/2006/main" xmlns:w14="http://schemas.microsoft.com/office/word/2010/wordml" xmlns:w15="http://schemas.microsoft.com/office/word/2012/wordml" xmlns:w16cex="http://schemas.microsoft.com/office/word/2018/wordml/cex" xmlns:w16cid="http://schemas.microsoft.com/office/word/2016/wordml/cid" xmlns:w16="http://schemas.microsoft.com/office/word/2018/wordml" xmlns:w16sdtdh="http://schemas.microsoft.com/office/word/2020/wordml/sdtdatahash" xmlns:w16se="http://schemas.microsoft.com/office/word/2015/wordml/symex" xmlns:wpg="http://schemas.microsoft.com/office/word/2010/wordprocessingGroup" xmlns:wpi="http://schemas.microsoft.com/office/word/2010/wordprocessingInk" xmlns:wne="http://schemas.microsoft.com/office/word/2006/wordml" xmlns:wps="http://schemas.microsoft.com/office/word/2010/wordprocessingShape" mc:Ignorable="w14 w15 w16se w16cid w16 w16cex w16sdtdh wp14">
   <w:abstractNum w:abstractNumId="0" w15:restartNumberingAfterBreak="0">
     <w:nsid w:val="07BF49A9"/>
     <w:multiLevelType w:val="hybridMultilevel"/>
@@ -4708,7 +5154,7 @@
 </file>
 
 <file path=word/styles.xml><?xml version="1.0" encoding="utf-8"?>
-<w:styles xmlns:mc="http://schemas.openxmlformats.org/markup-compatibility/2006" xmlns:r="http://schemas.openxmlformats.org/officeDocument/2006/relationships" xmlns:w="http://schemas.openxmlformats.org/wordprocessingml/2006/main" xmlns:w14="http://schemas.microsoft.com/office/word/2010/wordml" xmlns:w15="http://schemas.microsoft.com/office/word/2012/wordml" xmlns:w16cex="http://schemas.microsoft.com/office/word/2018/wordml/cex" xmlns:w16cid="http://schemas.microsoft.com/office/word/2016/wordml/cid" xmlns:w16="http://schemas.microsoft.com/office/word/2018/wordml" xmlns:w16se="http://schemas.microsoft.com/office/word/2015/wordml/symex" mc:Ignorable="w14 w15 w16se w16cid w16 w16cex">
+<w:styles xmlns:mc="http://schemas.openxmlformats.org/markup-compatibility/2006" xmlns:r="http://schemas.openxmlformats.org/officeDocument/2006/relationships" xmlns:w="http://schemas.openxmlformats.org/wordprocessingml/2006/main" xmlns:w14="http://schemas.microsoft.com/office/word/2010/wordml" xmlns:w15="http://schemas.microsoft.com/office/word/2012/wordml" xmlns:w16cex="http://schemas.microsoft.com/office/word/2018/wordml/cex" xmlns:w16cid="http://schemas.microsoft.com/office/word/2016/wordml/cid" xmlns:w16="http://schemas.microsoft.com/office/word/2018/wordml" xmlns:w16sdtdh="http://schemas.microsoft.com/office/word/2020/wordml/sdtdatahash" xmlns:w16se="http://schemas.microsoft.com/office/word/2015/wordml/symex" mc:Ignorable="w14 w15 w16se w16cid w16 w16cex w16sdtdh">
   <w:docDefaults>
     <w:rPrDefault>
       <w:rPr>

</xml_diff>